<commit_message>
completed project contributions list
</commit_message>
<xml_diff>
--- a/report_first three parts.docx
+++ b/report_first three parts.docx
@@ -1,6 +1,6 @@
 
 <file path=word/document.xml><?xml version="1.0" encoding="utf-8"?>
-<w:document xmlns:wpc="http://schemas.microsoft.com/office/word/2010/wordprocessingCanvas" xmlns:mc="http://schemas.openxmlformats.org/markup-compatibility/2006" xmlns:o="urn:schemas-microsoft-com:office:office" xmlns:r="http://schemas.openxmlformats.org/officeDocument/2006/relationships" xmlns:m="http://schemas.openxmlformats.org/officeDocument/2006/math" xmlns:v="urn:schemas-microsoft-com:vml" xmlns:wp14="http://schemas.microsoft.com/office/word/2010/wordprocessingDrawing" xmlns:wp="http://schemas.openxmlformats.org/drawingml/2006/wordprocessingDrawing" xmlns:w10="urn:schemas-microsoft-com:office:word" xmlns:w="http://schemas.openxmlformats.org/wordprocessingml/2006/main" xmlns:w14="http://schemas.microsoft.com/office/word/2010/wordml" xmlns:wpg="http://schemas.microsoft.com/office/word/2010/wordprocessingGroup" xmlns:wpi="http://schemas.microsoft.com/office/word/2010/wordprocessingInk" xmlns:wne="http://schemas.microsoft.com/office/word/2006/wordml" xmlns:wps="http://schemas.microsoft.com/office/word/2010/wordprocessingShape" mc:Ignorable="w14 wp14">
+<w:document xmlns:wpc="http://schemas.microsoft.com/office/word/2010/wordprocessingCanvas" xmlns:mo="http://schemas.microsoft.com/office/mac/office/2008/main" xmlns:mc="http://schemas.openxmlformats.org/markup-compatibility/2006" xmlns:mv="urn:schemas-microsoft-com:mac:vml" xmlns:o="urn:schemas-microsoft-com:office:office" xmlns:r="http://schemas.openxmlformats.org/officeDocument/2006/relationships" xmlns:m="http://schemas.openxmlformats.org/officeDocument/2006/math" xmlns:v="urn:schemas-microsoft-com:vml" xmlns:wp14="http://schemas.microsoft.com/office/word/2010/wordprocessingDrawing" xmlns:wp="http://schemas.openxmlformats.org/drawingml/2006/wordprocessingDrawing" xmlns:w10="urn:schemas-microsoft-com:office:word" xmlns:w="http://schemas.openxmlformats.org/wordprocessingml/2006/main" xmlns:w14="http://schemas.microsoft.com/office/word/2010/wordml" xmlns:w15="http://schemas.microsoft.com/office/word/2012/wordml" xmlns:wpg="http://schemas.microsoft.com/office/word/2010/wordprocessingGroup" xmlns:wpi="http://schemas.microsoft.com/office/word/2010/wordprocessingInk" xmlns:wne="http://schemas.microsoft.com/office/word/2006/wordml" xmlns:wps="http://schemas.microsoft.com/office/word/2010/wordprocessingShape" mc:Ignorable="w14 w15 wp14">
   <w:body>
     <w:sdt>
       <w:sdtPr>
@@ -16,12 +16,11 @@
           <w:r>
             <w:rPr>
               <w:noProof/>
-              <w:lang w:eastAsia="zh-CN"/>
             </w:rPr>
             <mc:AlternateContent>
               <mc:Choice Requires="wps">
                 <w:drawing>
-                  <wp:anchor distT="0" distB="0" distL="114300" distR="114300" simplePos="0" relativeHeight="251659264" behindDoc="0" locked="0" layoutInCell="1" allowOverlap="1" wp14:anchorId="00E472C2" wp14:editId="571331F9">
+                  <wp:anchor distT="0" distB="0" distL="114300" distR="114300" simplePos="0" relativeHeight="251659264" behindDoc="0" locked="0" layoutInCell="1" allowOverlap="1" wp14:anchorId="63BD2089" wp14:editId="69962007">
                     <wp:simplePos x="0" y="0"/>
                     <wp:positionH relativeFrom="page">
                       <wp:posOffset>251460</wp:posOffset>
@@ -608,12 +607,11 @@
           <w:r>
             <w:rPr>
               <w:noProof/>
-              <w:lang w:eastAsia="zh-CN"/>
             </w:rPr>
             <mc:AlternateContent>
               <mc:Choice Requires="wpg">
                 <w:drawing>
-                  <wp:anchor distT="0" distB="0" distL="114300" distR="114300" simplePos="0" relativeHeight="251662336" behindDoc="0" locked="0" layoutInCell="1" allowOverlap="1" wp14:anchorId="75E5B478" wp14:editId="084958E8">
+                  <wp:anchor distT="0" distB="0" distL="114300" distR="114300" simplePos="0" relativeHeight="251662336" behindDoc="0" locked="0" layoutInCell="1" allowOverlap="1" wp14:anchorId="3F579AD6" wp14:editId="1EDBEBF8">
                     <wp:simplePos x="0" y="0"/>
                     <wp:positionH relativeFrom="page">
                       <wp:align>center</wp:align>
@@ -814,7 +812,7 @@
                                 <a:avLst/>
                               </a:prstGeom>
                               <a:blipFill>
-                                <a:blip r:embed="rId7"/>
+                                <a:blip r:embed="rId6"/>
                                 <a:stretch>
                                   <a:fillRect r="-7574"/>
                                 </a:stretch>
@@ -907,7 +905,7 @@
       <w:sdtContent>
         <w:p>
           <w:pPr>
-            <w:pStyle w:val="TOC"/>
+            <w:pStyle w:val="TOCHeading"/>
           </w:pPr>
           <w:r>
             <w:t>Table of Contents</w:t>
@@ -915,7 +913,7 @@
         </w:p>
         <w:p>
           <w:pPr>
-            <w:pStyle w:val="10"/>
+            <w:pStyle w:val="TOC1"/>
             <w:tabs>
               <w:tab w:val="right" w:leader="dot" w:pos="9350"/>
             </w:tabs>
@@ -936,7 +934,7 @@
           <w:hyperlink w:anchor="_Toc467172373" w:history="1">
             <w:r>
               <w:rPr>
-                <w:rStyle w:val="a7"/>
+                <w:rStyle w:val="Hyperlink"/>
                 <w:noProof/>
               </w:rPr>
               <w:t>Task</w:t>
@@ -993,7 +991,7 @@
         </w:p>
         <w:p>
           <w:pPr>
-            <w:pStyle w:val="10"/>
+            <w:pStyle w:val="TOC1"/>
             <w:tabs>
               <w:tab w:val="right" w:leader="dot" w:pos="9350"/>
             </w:tabs>
@@ -1005,7 +1003,7 @@
           <w:hyperlink w:anchor="_Toc467172374" w:history="1">
             <w:r>
               <w:rPr>
-                <w:rStyle w:val="a7"/>
+                <w:rStyle w:val="Hyperlink"/>
                 <w:noProof/>
               </w:rPr>
               <w:t>Dataset</w:t>
@@ -1062,7 +1060,7 @@
         </w:p>
         <w:p>
           <w:pPr>
-            <w:pStyle w:val="20"/>
+            <w:pStyle w:val="TOC2"/>
             <w:tabs>
               <w:tab w:val="right" w:leader="dot" w:pos="9350"/>
             </w:tabs>
@@ -1074,7 +1072,7 @@
           <w:hyperlink w:anchor="_Toc467172375" w:history="1">
             <w:r>
               <w:rPr>
-                <w:rStyle w:val="a7"/>
+                <w:rStyle w:val="Hyperlink"/>
                 <w:noProof/>
               </w:rPr>
               <w:t>Data source</w:t>
@@ -1131,7 +1129,7 @@
         </w:p>
         <w:p>
           <w:pPr>
-            <w:pStyle w:val="20"/>
+            <w:pStyle w:val="TOC2"/>
             <w:tabs>
               <w:tab w:val="right" w:leader="dot" w:pos="9350"/>
             </w:tabs>
@@ -1143,7 +1141,7 @@
           <w:hyperlink w:anchor="_Toc467172376" w:history="1">
             <w:r>
               <w:rPr>
-                <w:rStyle w:val="a7"/>
+                <w:rStyle w:val="Hyperlink"/>
                 <w:noProof/>
               </w:rPr>
               <w:t>Target variable</w:t>
@@ -1200,7 +1198,7 @@
         </w:p>
         <w:p>
           <w:pPr>
-            <w:pStyle w:val="20"/>
+            <w:pStyle w:val="TOC2"/>
             <w:tabs>
               <w:tab w:val="right" w:leader="dot" w:pos="9350"/>
             </w:tabs>
@@ -1212,7 +1210,7 @@
           <w:hyperlink w:anchor="_Toc467172377" w:history="1">
             <w:r>
               <w:rPr>
-                <w:rStyle w:val="a7"/>
+                <w:rStyle w:val="Hyperlink"/>
                 <w:noProof/>
               </w:rPr>
               <w:t>Features</w:t>
@@ -1269,7 +1267,7 @@
         </w:p>
         <w:p>
           <w:pPr>
-            <w:pStyle w:val="20"/>
+            <w:pStyle w:val="TOC2"/>
             <w:tabs>
               <w:tab w:val="right" w:leader="dot" w:pos="9350"/>
             </w:tabs>
@@ -1281,7 +1279,7 @@
           <w:hyperlink w:anchor="_Toc467172378" w:history="1">
             <w:r>
               <w:rPr>
-                <w:rStyle w:val="a7"/>
+                <w:rStyle w:val="Hyperlink"/>
                 <w:noProof/>
               </w:rPr>
               <w:t>Data size</w:t>
@@ -1338,7 +1336,7 @@
         </w:p>
         <w:p>
           <w:pPr>
-            <w:pStyle w:val="10"/>
+            <w:pStyle w:val="TOC1"/>
             <w:tabs>
               <w:tab w:val="right" w:leader="dot" w:pos="9350"/>
             </w:tabs>
@@ -1350,7 +1348,7 @@
           <w:hyperlink w:anchor="_Toc467172379" w:history="1">
             <w:r>
               <w:rPr>
-                <w:rStyle w:val="a7"/>
+                <w:rStyle w:val="Hyperlink"/>
                 <w:noProof/>
               </w:rPr>
               <w:t>Preprocessing</w:t>
@@ -1407,7 +1405,7 @@
         </w:p>
         <w:p>
           <w:pPr>
-            <w:pStyle w:val="10"/>
+            <w:pStyle w:val="TOC1"/>
             <w:tabs>
               <w:tab w:val="right" w:leader="dot" w:pos="9350"/>
             </w:tabs>
@@ -1419,7 +1417,7 @@
           <w:hyperlink w:anchor="_Toc467172380" w:history="1">
             <w:r>
               <w:rPr>
-                <w:rStyle w:val="a7"/>
+                <w:rStyle w:val="Hyperlink"/>
                 <w:noProof/>
               </w:rPr>
               <w:t>Visualization</w:t>
@@ -1476,7 +1474,7 @@
         </w:p>
         <w:p>
           <w:pPr>
-            <w:pStyle w:val="20"/>
+            <w:pStyle w:val="TOC2"/>
             <w:tabs>
               <w:tab w:val="right" w:leader="dot" w:pos="9350"/>
             </w:tabs>
@@ -1488,7 +1486,7 @@
           <w:hyperlink w:anchor="_Toc467172381" w:history="1">
             <w:r>
               <w:rPr>
-                <w:rStyle w:val="a7"/>
+                <w:rStyle w:val="Hyperlink"/>
                 <w:noProof/>
               </w:rPr>
               <w:t>Target</w:t>
@@ -1545,7 +1543,7 @@
         </w:p>
         <w:p>
           <w:pPr>
-            <w:pStyle w:val="20"/>
+            <w:pStyle w:val="TOC2"/>
             <w:tabs>
               <w:tab w:val="right" w:leader="dot" w:pos="9350"/>
             </w:tabs>
@@ -1557,7 +1555,7 @@
           <w:hyperlink w:anchor="_Toc467172382" w:history="1">
             <w:r>
               <w:rPr>
-                <w:rStyle w:val="a7"/>
+                <w:rStyle w:val="Hyperlink"/>
                 <w:noProof/>
               </w:rPr>
               <w:t>Features</w:t>
@@ -1614,7 +1612,7 @@
         </w:p>
         <w:p>
           <w:pPr>
-            <w:pStyle w:val="10"/>
+            <w:pStyle w:val="TOC1"/>
             <w:tabs>
               <w:tab w:val="right" w:leader="dot" w:pos="9350"/>
             </w:tabs>
@@ -1626,7 +1624,7 @@
           <w:hyperlink w:anchor="_Toc467172383" w:history="1">
             <w:r>
               <w:rPr>
-                <w:rStyle w:val="a7"/>
+                <w:rStyle w:val="Hyperlink"/>
                 <w:noProof/>
               </w:rPr>
               <w:t>Evaluation</w:t>
@@ -1683,7 +1681,7 @@
         </w:p>
         <w:p>
           <w:pPr>
-            <w:pStyle w:val="20"/>
+            <w:pStyle w:val="TOC2"/>
             <w:tabs>
               <w:tab w:val="right" w:leader="dot" w:pos="9350"/>
             </w:tabs>
@@ -1695,7 +1693,7 @@
           <w:hyperlink w:anchor="_Toc467172384" w:history="1">
             <w:r>
               <w:rPr>
-                <w:rStyle w:val="a7"/>
+                <w:rStyle w:val="Hyperlink"/>
                 <w:noProof/>
               </w:rPr>
               <w:t>Performance Measure</w:t>
@@ -1752,7 +1750,7 @@
         </w:p>
         <w:p>
           <w:pPr>
-            <w:pStyle w:val="20"/>
+            <w:pStyle w:val="TOC2"/>
             <w:tabs>
               <w:tab w:val="right" w:leader="dot" w:pos="9350"/>
             </w:tabs>
@@ -1764,7 +1762,7 @@
           <w:hyperlink w:anchor="_Toc467172385" w:history="1">
             <w:r>
               <w:rPr>
-                <w:rStyle w:val="a7"/>
+                <w:rStyle w:val="Hyperlink"/>
                 <w:noProof/>
               </w:rPr>
               <w:t>Classifiers</w:t>
@@ -1821,7 +1819,7 @@
         </w:p>
         <w:p>
           <w:pPr>
-            <w:pStyle w:val="20"/>
+            <w:pStyle w:val="TOC2"/>
             <w:tabs>
               <w:tab w:val="right" w:leader="dot" w:pos="9350"/>
             </w:tabs>
@@ -1833,7 +1831,7 @@
           <w:hyperlink w:anchor="_Toc467172386" w:history="1">
             <w:r>
               <w:rPr>
-                <w:rStyle w:val="a7"/>
+                <w:rStyle w:val="Hyperlink"/>
                 <w:noProof/>
               </w:rPr>
               <w:t>Evaluation Strategy</w:t>
@@ -1890,7 +1888,7 @@
         </w:p>
         <w:p>
           <w:pPr>
-            <w:pStyle w:val="20"/>
+            <w:pStyle w:val="TOC2"/>
             <w:tabs>
               <w:tab w:val="right" w:leader="dot" w:pos="9350"/>
             </w:tabs>
@@ -1902,7 +1900,7 @@
           <w:hyperlink w:anchor="_Toc467172387" w:history="1">
             <w:r>
               <w:rPr>
-                <w:rStyle w:val="a7"/>
+                <w:rStyle w:val="Hyperlink"/>
                 <w:noProof/>
               </w:rPr>
               <w:t>Performance Results</w:t>
@@ -1959,7 +1957,7 @@
         </w:p>
         <w:p>
           <w:pPr>
-            <w:pStyle w:val="20"/>
+            <w:pStyle w:val="TOC2"/>
             <w:tabs>
               <w:tab w:val="right" w:leader="dot" w:pos="9350"/>
             </w:tabs>
@@ -1971,7 +1969,7 @@
           <w:hyperlink w:anchor="_Toc467172388" w:history="1">
             <w:r>
               <w:rPr>
-                <w:rStyle w:val="a7"/>
+                <w:rStyle w:val="Hyperlink"/>
                 <w:noProof/>
               </w:rPr>
               <w:t>Top Features</w:t>
@@ -2028,7 +2026,7 @@
         </w:p>
         <w:p>
           <w:pPr>
-            <w:pStyle w:val="20"/>
+            <w:pStyle w:val="TOC2"/>
             <w:tabs>
               <w:tab w:val="right" w:leader="dot" w:pos="9350"/>
             </w:tabs>
@@ -2040,7 +2038,7 @@
           <w:hyperlink w:anchor="_Toc467172389" w:history="1">
             <w:r>
               <w:rPr>
-                <w:rStyle w:val="a7"/>
+                <w:rStyle w:val="Hyperlink"/>
                 <w:noProof/>
               </w:rPr>
               <w:t>Discussion</w:t>
@@ -2097,7 +2095,7 @@
         </w:p>
         <w:p>
           <w:pPr>
-            <w:pStyle w:val="10"/>
+            <w:pStyle w:val="TOC1"/>
             <w:tabs>
               <w:tab w:val="right" w:leader="dot" w:pos="9350"/>
             </w:tabs>
@@ -2109,7 +2107,7 @@
           <w:hyperlink w:anchor="_Toc467172390" w:history="1">
             <w:r>
               <w:rPr>
-                <w:rStyle w:val="a7"/>
+                <w:rStyle w:val="Hyperlink"/>
                 <w:noProof/>
               </w:rPr>
               <w:t>Interesting/Unexpected Results</w:t>
@@ -2166,7 +2164,7 @@
         </w:p>
         <w:p>
           <w:pPr>
-            <w:pStyle w:val="10"/>
+            <w:pStyle w:val="TOC1"/>
             <w:tabs>
               <w:tab w:val="right" w:leader="dot" w:pos="9350"/>
             </w:tabs>
@@ -2178,7 +2176,7 @@
           <w:hyperlink w:anchor="_Toc467172391" w:history="1">
             <w:r>
               <w:rPr>
-                <w:rStyle w:val="a7"/>
+                <w:rStyle w:val="Hyperlink"/>
                 <w:noProof/>
               </w:rPr>
               <w:t>Contributions of Each Group Member</w:t>
@@ -2235,7 +2233,7 @@
         </w:p>
         <w:p>
           <w:pPr>
-            <w:pStyle w:val="10"/>
+            <w:pStyle w:val="TOC1"/>
             <w:tabs>
               <w:tab w:val="right" w:leader="dot" w:pos="9350"/>
             </w:tabs>
@@ -2247,7 +2245,7 @@
           <w:hyperlink w:anchor="_Toc467172392" w:history="1">
             <w:r>
               <w:rPr>
-                <w:rStyle w:val="a7"/>
+                <w:rStyle w:val="Hyperlink"/>
                 <w:noProof/>
               </w:rPr>
               <w:t>Conclusion</w:t>
@@ -2304,7 +2302,7 @@
         </w:p>
         <w:p>
           <w:pPr>
-            <w:pStyle w:val="10"/>
+            <w:pStyle w:val="TOC1"/>
             <w:tabs>
               <w:tab w:val="right" w:leader="dot" w:pos="9350"/>
             </w:tabs>
@@ -2316,7 +2314,7 @@
           <w:hyperlink w:anchor="_Toc467172393" w:history="1">
             <w:r>
               <w:rPr>
-                <w:rStyle w:val="a7"/>
+                <w:rStyle w:val="Hyperlink"/>
                 <w:noProof/>
               </w:rPr>
               <w:t>References</w:t>
@@ -2385,7 +2383,7 @@
     </w:sdt>
     <w:p>
       <w:pPr>
-        <w:pStyle w:val="a5"/>
+        <w:pStyle w:val="Title"/>
         <w:jc w:val="center"/>
       </w:pPr>
     </w:p>
@@ -2405,7 +2403,7 @@
     </w:p>
     <w:p>
       <w:pPr>
-        <w:pStyle w:val="a6"/>
+        <w:pStyle w:val="Subtitle"/>
         <w:jc w:val="center"/>
         <w:rPr>
           <w:rFonts w:asciiTheme="majorHAnsi" w:eastAsiaTheme="majorEastAsia" w:hAnsiTheme="majorHAnsi" w:cstheme="majorBidi"/>
@@ -2455,17 +2453,25 @@
     </w:p>
     <w:p>
       <w:pPr>
-        <w:pStyle w:val="a6"/>
+        <w:pStyle w:val="Subtitle"/>
         <w:jc w:val="center"/>
       </w:pPr>
       <w:r>
         <w:t xml:space="preserve">Group Members: </w:t>
       </w:r>
       <w:r>
-        <w:t xml:space="preserve">Ying Wu, Yingjuan Wu, </w:t>
+        <w:t xml:space="preserve">Ying Wu, </w:t>
       </w:r>
       <w:proofErr w:type="spellStart"/>
       <w:r>
+        <w:t>Yingjuan</w:t>
+      </w:r>
+      <w:proofErr w:type="spellEnd"/>
+      <w:r>
+        <w:t xml:space="preserve"> Wu, </w:t>
+      </w:r>
+      <w:proofErr w:type="spellStart"/>
+      <w:r>
         <w:t>Sahand</w:t>
       </w:r>
       <w:proofErr w:type="spellEnd"/>
@@ -2480,7 +2486,7 @@
     </w:p>
     <w:p>
       <w:pPr>
-        <w:pStyle w:val="1"/>
+        <w:pStyle w:val="Heading1"/>
       </w:pPr>
       <w:bookmarkStart w:id="0" w:name="_Toc467172373"/>
       <w:r>
@@ -2551,7 +2557,7 @@
     </w:p>
     <w:p>
       <w:pPr>
-        <w:pStyle w:val="1"/>
+        <w:pStyle w:val="Heading1"/>
       </w:pPr>
       <w:bookmarkStart w:id="1" w:name="_Toc467172374"/>
       <w:r>
@@ -2599,7 +2605,7 @@
     </w:p>
     <w:tbl>
       <w:tblPr>
-        <w:tblStyle w:val="aa"/>
+        <w:tblStyle w:val="TableGrid"/>
         <w:tblW w:w="0" w:type="auto"/>
         <w:tblInd w:w="392" w:type="dxa"/>
         <w:tblLook w:val="04A0" w:firstRow="1" w:lastRow="0" w:firstColumn="1" w:lastColumn="0" w:noHBand="0" w:noVBand="1"/>
@@ -2619,10 +2625,9 @@
             <w:r>
               <w:rPr>
                 <w:noProof/>
-                <w:lang w:eastAsia="zh-CN"/>
               </w:rPr>
               <w:drawing>
-                <wp:inline distT="0" distB="0" distL="0" distR="0" wp14:anchorId="67719F4E" wp14:editId="0CF96E26">
+                <wp:inline distT="0" distB="0" distL="0" distR="0" wp14:anchorId="75F855F8" wp14:editId="5306F2DE">
                   <wp:extent cx="5486400" cy="1054735"/>
                   <wp:effectExtent l="0" t="0" r="0" b="0"/>
                   <wp:docPr id="1" name="图片 1"/>
@@ -2672,7 +2677,7 @@
     <w:p/>
     <w:p>
       <w:pPr>
-        <w:pStyle w:val="2"/>
+        <w:pStyle w:val="Heading2"/>
       </w:pPr>
       <w:bookmarkStart w:id="2" w:name="_Toc467172375"/>
       <w:r>
@@ -2695,7 +2700,7 @@
     </w:p>
     <w:p>
       <w:pPr>
-        <w:pStyle w:val="2"/>
+        <w:pStyle w:val="Heading2"/>
       </w:pPr>
       <w:bookmarkStart w:id="3" w:name="_Toc467172376"/>
       <w:r>
@@ -2705,13 +2710,7 @@
     </w:p>
     <w:p>
       <w:r>
-        <w:t xml:space="preserve">Our target variable is the </w:t>
-      </w:r>
-      <w:r>
-        <w:t>box office gross</w:t>
-      </w:r>
-      <w:r>
-        <w:t xml:space="preserve"> of movies. </w:t>
+        <w:t xml:space="preserve">Our target variable is the box office gross of movies. </w:t>
       </w:r>
       <w:r>
         <w:t>We intend to predict this value based on regression method.</w:t>
@@ -2722,7 +2721,7 @@
     </w:p>
     <w:p>
       <w:pPr>
-        <w:pStyle w:val="2"/>
+        <w:pStyle w:val="Heading2"/>
       </w:pPr>
       <w:bookmarkStart w:id="4" w:name="_Toc467172377"/>
       <w:r>
@@ -2929,7 +2928,7 @@
     </w:p>
     <w:p>
       <w:pPr>
-        <w:pStyle w:val="2"/>
+        <w:pStyle w:val="Heading2"/>
       </w:pPr>
       <w:bookmarkStart w:id="5" w:name="_Toc467172378"/>
       <w:r>
@@ -2944,7 +2943,7 @@
     </w:p>
     <w:p>
       <w:pPr>
-        <w:pStyle w:val="1"/>
+        <w:pStyle w:val="Heading1"/>
       </w:pPr>
       <w:bookmarkStart w:id="6" w:name="_Toc467172379"/>
       <w:r>
@@ -2966,7 +2965,7 @@
     </w:p>
     <w:p>
       <w:pPr>
-        <w:pStyle w:val="a8"/>
+        <w:pStyle w:val="ListParagraph"/>
         <w:numPr>
           <w:ilvl w:val="0"/>
           <w:numId w:val="2"/>
@@ -2981,7 +2980,7 @@
     </w:p>
     <w:p>
       <w:pPr>
-        <w:pStyle w:val="a8"/>
+        <w:pStyle w:val="ListParagraph"/>
         <w:numPr>
           <w:ilvl w:val="0"/>
           <w:numId w:val="2"/>
@@ -3120,23 +3119,23 @@
       </w:r>
       <w:proofErr w:type="spellEnd"/>
       <w:r>
-        <w:t xml:space="preserve"> is removed because we have </w:t>
+        <w:t xml:space="preserve"> </w:t>
+      </w:r>
+      <w:proofErr w:type="gramStart"/>
+      <w:r>
+        <w:t>is</w:t>
+      </w:r>
+      <w:proofErr w:type="gramEnd"/>
+      <w:r>
+        <w:t xml:space="preserve"> removed because we have </w:t>
       </w:r>
       <w:proofErr w:type="spellStart"/>
       <w:r>
-        <w:t>cast_total_facebook_</w:t>
-      </w:r>
-      <w:proofErr w:type="gramStart"/>
-      <w:r>
-        <w:t>likes</w:t>
+        <w:t>cast_total_facebook_likes</w:t>
       </w:r>
       <w:proofErr w:type="spellEnd"/>
       <w:r>
-        <w:t>,</w:t>
-      </w:r>
-      <w:proofErr w:type="gramEnd"/>
-      <w:r>
-        <w:t xml:space="preserve"> </w:t>
+        <w:t xml:space="preserve">, </w:t>
       </w:r>
       <w:r>
         <w:t>language</w:t>
@@ -3153,7 +3152,7 @@
     </w:p>
     <w:p>
       <w:pPr>
-        <w:pStyle w:val="a8"/>
+        <w:pStyle w:val="ListParagraph"/>
         <w:numPr>
           <w:ilvl w:val="0"/>
           <w:numId w:val="2"/>
@@ -3165,7 +3164,7 @@
     </w:p>
     <w:p>
       <w:pPr>
-        <w:pStyle w:val="a8"/>
+        <w:pStyle w:val="ListParagraph"/>
         <w:numPr>
           <w:ilvl w:val="0"/>
           <w:numId w:val="2"/>
@@ -3243,7 +3242,7 @@
     </w:p>
     <w:p>
       <w:pPr>
-        <w:pStyle w:val="a8"/>
+        <w:pStyle w:val="ListParagraph"/>
         <w:numPr>
           <w:ilvl w:val="0"/>
           <w:numId w:val="2"/>
@@ -3260,7 +3259,7 @@
     </w:p>
     <w:p>
       <w:pPr>
-        <w:pStyle w:val="a8"/>
+        <w:pStyle w:val="ListParagraph"/>
         <w:ind w:left="360"/>
       </w:pPr>
     </w:p>
@@ -3279,7 +3278,7 @@
     <w:p/>
     <w:p>
       <w:pPr>
-        <w:pStyle w:val="1"/>
+        <w:pStyle w:val="Heading1"/>
       </w:pPr>
       <w:bookmarkStart w:id="7" w:name="_Toc467172380"/>
       <w:r>
@@ -3289,7 +3288,7 @@
     </w:p>
     <w:p>
       <w:pPr>
-        <w:pStyle w:val="2"/>
+        <w:pStyle w:val="Heading2"/>
       </w:pPr>
       <w:bookmarkStart w:id="8" w:name="_Toc467172381"/>
       <w:r>
@@ -3309,7 +3308,7 @@
     </w:p>
     <w:p>
       <w:pPr>
-        <w:pStyle w:val="2"/>
+        <w:pStyle w:val="Heading2"/>
       </w:pPr>
       <w:bookmarkStart w:id="9" w:name="_Toc467172382"/>
       <w:r>
@@ -3342,7 +3341,7 @@
     </w:p>
     <w:p>
       <w:pPr>
-        <w:pStyle w:val="1"/>
+        <w:pStyle w:val="Heading1"/>
       </w:pPr>
       <w:bookmarkStart w:id="10" w:name="_Toc467172383"/>
       <w:r>
@@ -3353,7 +3352,7 @@
     </w:p>
     <w:p>
       <w:pPr>
-        <w:pStyle w:val="2"/>
+        <w:pStyle w:val="Heading2"/>
       </w:pPr>
       <w:bookmarkStart w:id="11" w:name="_Toc467172384"/>
       <w:r>
@@ -3368,7 +3367,7 @@
     </w:p>
     <w:p>
       <w:pPr>
-        <w:pStyle w:val="2"/>
+        <w:pStyle w:val="Heading2"/>
       </w:pPr>
       <w:bookmarkStart w:id="12" w:name="_Toc467172385"/>
       <w:r>
@@ -3383,7 +3382,7 @@
     </w:p>
     <w:p>
       <w:pPr>
-        <w:pStyle w:val="2"/>
+        <w:pStyle w:val="Heading2"/>
       </w:pPr>
       <w:bookmarkStart w:id="13" w:name="_Toc467172386"/>
       <w:r>
@@ -3398,7 +3397,7 @@
     </w:p>
     <w:p>
       <w:pPr>
-        <w:pStyle w:val="2"/>
+        <w:pStyle w:val="Heading2"/>
       </w:pPr>
       <w:bookmarkStart w:id="14" w:name="_Toc467172387"/>
       <w:r>
@@ -3413,7 +3412,7 @@
     </w:p>
     <w:p>
       <w:pPr>
-        <w:pStyle w:val="2"/>
+        <w:pStyle w:val="Heading2"/>
       </w:pPr>
       <w:bookmarkStart w:id="15" w:name="_Toc467172388"/>
       <w:r>
@@ -3428,7 +3427,7 @@
     </w:p>
     <w:p>
       <w:pPr>
-        <w:pStyle w:val="2"/>
+        <w:pStyle w:val="Heading2"/>
       </w:pPr>
       <w:bookmarkStart w:id="16" w:name="_Toc467172389"/>
       <w:r>
@@ -3443,7 +3442,7 @@
     </w:p>
     <w:p>
       <w:pPr>
-        <w:pStyle w:val="1"/>
+        <w:pStyle w:val="Heading1"/>
       </w:pPr>
       <w:bookmarkStart w:id="17" w:name="_Toc467172390"/>
       <w:r>
@@ -3458,7 +3457,7 @@
     </w:p>
     <w:p>
       <w:pPr>
-        <w:pStyle w:val="1"/>
+        <w:pStyle w:val="Heading1"/>
       </w:pPr>
       <w:bookmarkStart w:id="18" w:name="_Toc467172391"/>
       <w:r>
@@ -3662,8 +3661,6 @@
             <w:r>
               <w:t>Data Exploration:</w:t>
             </w:r>
-            <w:bookmarkStart w:id="19" w:name="_GoBack"/>
-            <w:bookmarkEnd w:id="19"/>
           </w:p>
           <w:p>
             <w:pPr>
@@ -3809,6 +3806,8 @@
             <w:pPr>
               <w:spacing w:after="0" w:line="300" w:lineRule="atLeast"/>
             </w:pPr>
+            <w:bookmarkStart w:id="19" w:name="_GoBack"/>
+            <w:bookmarkEnd w:id="19"/>
           </w:p>
           <w:p>
             <w:pPr>
@@ -3889,12 +3888,12 @@
           </w:tcPr>
           <w:p>
             <w:pPr>
-              <w:spacing w:after="0" w:line="300" w:lineRule="atLeast"/>
+              <w:spacing w:after="0" w:line="360" w:lineRule="auto"/>
             </w:pPr>
           </w:p>
           <w:p>
             <w:pPr>
-              <w:spacing w:after="0" w:line="300" w:lineRule="atLeast"/>
+              <w:spacing w:after="0" w:line="360" w:lineRule="auto"/>
             </w:pPr>
             <w:proofErr w:type="spellStart"/>
             <w:r>
@@ -3915,7 +3914,61 @@
           </w:p>
           <w:p>
             <w:pPr>
-              <w:spacing w:after="0" w:line="300" w:lineRule="atLeast"/>
+              <w:spacing w:after="0" w:line="360" w:lineRule="auto"/>
+            </w:pPr>
+            <w:r>
+              <w:t>Data Exploration:</w:t>
+            </w:r>
+          </w:p>
+          <w:p>
+            <w:pPr>
+              <w:spacing w:after="0" w:line="360" w:lineRule="auto"/>
+            </w:pPr>
+            <w:r>
+              <w:t>Visualize target variable</w:t>
+            </w:r>
+          </w:p>
+          <w:p>
+            <w:pPr>
+              <w:spacing w:after="0" w:line="360" w:lineRule="auto"/>
+            </w:pPr>
+            <w:r>
+              <w:t xml:space="preserve">Visualize five </w:t>
+            </w:r>
+            <w:r>
+              <w:t>features (</w:t>
+            </w:r>
+            <w:r>
+              <w:t>numerical and non n</w:t>
+            </w:r>
+            <w:r>
+              <w:t>umerical</w:t>
+            </w:r>
+            <w:r>
+              <w:t>)</w:t>
+            </w:r>
+          </w:p>
+          <w:p>
+            <w:pPr>
+              <w:spacing w:after="0" w:line="360" w:lineRule="auto"/>
+            </w:pPr>
+            <w:proofErr w:type="spellStart"/>
+            <w:r>
+              <w:t>Visulize</w:t>
+            </w:r>
+            <w:proofErr w:type="spellEnd"/>
+            <w:r>
+              <w:t xml:space="preserve"> using bar plots and histograms </w:t>
+            </w:r>
+          </w:p>
+          <w:p>
+            <w:pPr>
+              <w:spacing w:after="0" w:line="360" w:lineRule="auto"/>
+            </w:pPr>
+          </w:p>
+          <w:p>
+            <w:pPr>
+              <w:spacing w:after="0" w:line="360" w:lineRule="auto"/>
             </w:pPr>
             <w:r>
               <w:t>Evaluation:</w:t>
@@ -3938,7 +3991,7 @@
           </w:tcPr>
           <w:p>
             <w:pPr>
-              <w:spacing w:after="0" w:line="300" w:lineRule="atLeast"/>
+              <w:spacing w:after="0" w:line="360" w:lineRule="auto"/>
             </w:pPr>
             <w:r>
               <w:t>Regression model use research</w:t>
@@ -3947,6 +4000,9 @@
         </w:tc>
       </w:tr>
       <w:tr>
+        <w:trPr>
+          <w:trHeight w:val="261"/>
+        </w:trPr>
         <w:tc>
           <w:tcPr>
             <w:tcW w:w="0" w:type="auto"/>
@@ -3961,19 +4017,62 @@
           </w:tcPr>
           <w:p>
             <w:pPr>
-              <w:spacing w:after="0" w:line="300" w:lineRule="atLeast"/>
+              <w:spacing w:after="0" w:line="360" w:lineRule="auto"/>
             </w:pPr>
             <w:r>
               <w:t>Build Lasso regression model with different parameters and report MSE, R2</w:t>
             </w:r>
+          </w:p>
+          <w:p>
+            <w:pPr>
+              <w:spacing w:after="0" w:line="360" w:lineRule="auto"/>
+            </w:pPr>
           </w:p>
         </w:tc>
       </w:tr>
     </w:tbl>
-    <w:p/>
-    <w:p>
-      <w:pPr>
-        <w:pStyle w:val="1"/>
+    <w:p>
+      <w:pPr>
+        <w:spacing w:after="0" w:line="360" w:lineRule="auto"/>
+      </w:pPr>
+      <w:r>
+        <w:t>Presentation and Report:</w:t>
+      </w:r>
+    </w:p>
+    <w:p>
+      <w:pPr>
+        <w:spacing w:line="360" w:lineRule="auto"/>
+      </w:pPr>
+      <w:r>
+        <w:t>Added slides into the presentation</w:t>
+      </w:r>
+      <w:r>
+        <w:t xml:space="preserve"> regarding the formatting</w:t>
+      </w:r>
+      <w:r>
+        <w:t>.</w:t>
+      </w:r>
+    </w:p>
+    <w:p>
+      <w:pPr>
+        <w:spacing w:line="360" w:lineRule="auto"/>
+      </w:pPr>
+      <w:r>
+        <w:t>V</w:t>
+      </w:r>
+      <w:r>
+        <w:t>isualization and Evaluation</w:t>
+      </w:r>
+      <w:r>
+        <w:t xml:space="preserve"> sections of the reports</w:t>
+      </w:r>
+      <w:r>
+        <w:t xml:space="preserve"> were added.</w:t>
+      </w:r>
+    </w:p>
+    <w:p>
+      <w:pPr>
+        <w:pStyle w:val="Heading1"/>
       </w:pPr>
       <w:bookmarkStart w:id="20" w:name="_Toc467172392"/>
       <w:r>
@@ -3988,7 +4087,7 @@
     </w:p>
     <w:p>
       <w:pPr>
-        <w:pStyle w:val="1"/>
+        <w:pStyle w:val="Heading1"/>
       </w:pPr>
       <w:bookmarkStart w:id="21" w:name="_Toc467172393"/>
       <w:r>
@@ -4011,7 +4110,7 @@
       <w:hyperlink r:id="rId10" w:history="1">
         <w:r>
           <w:rPr>
-            <w:rStyle w:val="a7"/>
+            <w:rStyle w:val="Hyperlink"/>
           </w:rPr>
           <w:t>https://www.kaggle.com/deepmatrix/imdb-5000-movie-dataset</w:t>
         </w:r>
@@ -4031,19 +4130,20 @@
     </w:p>
     <w:p>
       <w:pPr>
-        <w:pStyle w:val="a8"/>
+        <w:pStyle w:val="ListParagraph"/>
         <w:numPr>
           <w:ilvl w:val="0"/>
           <w:numId w:val="1"/>
         </w:numPr>
       </w:pPr>
       <w:r>
+        <w:lastRenderedPageBreak/>
         <w:t>Once you are done editing, this file, update Table of Contents; you can simply click on Table of Contents and click on the button Update Table once it appears. Then, save this file as a pdf file.</w:t>
       </w:r>
     </w:p>
     <w:p>
       <w:pPr>
-        <w:pStyle w:val="a8"/>
+        <w:pStyle w:val="ListParagraph"/>
         <w:numPr>
           <w:ilvl w:val="0"/>
           <w:numId w:val="1"/>
@@ -4055,7 +4155,7 @@
     </w:p>
     <w:p>
       <w:pPr>
-        <w:pStyle w:val="a8"/>
+        <w:pStyle w:val="ListParagraph"/>
         <w:numPr>
           <w:ilvl w:val="0"/>
           <w:numId w:val="1"/>
@@ -4067,7 +4167,7 @@
     </w:p>
     <w:p>
       <w:pPr>
-        <w:pStyle w:val="a8"/>
+        <w:pStyle w:val="ListParagraph"/>
         <w:numPr>
           <w:ilvl w:val="0"/>
           <w:numId w:val="1"/>
@@ -4091,7 +4191,7 @@
 </file>
 
 <file path=word/numbering.xml><?xml version="1.0" encoding="utf-8"?>
-<w:numbering xmlns:wpc="http://schemas.microsoft.com/office/word/2010/wordprocessingCanvas" xmlns:mc="http://schemas.openxmlformats.org/markup-compatibility/2006" xmlns:o="urn:schemas-microsoft-com:office:office" xmlns:r="http://schemas.openxmlformats.org/officeDocument/2006/relationships" xmlns:m="http://schemas.openxmlformats.org/officeDocument/2006/math" xmlns:v="urn:schemas-microsoft-com:vml" xmlns:wp14="http://schemas.microsoft.com/office/word/2010/wordprocessingDrawing" xmlns:wp="http://schemas.openxmlformats.org/drawingml/2006/wordprocessingDrawing" xmlns:w10="urn:schemas-microsoft-com:office:word" xmlns:w="http://schemas.openxmlformats.org/wordprocessingml/2006/main" xmlns:w14="http://schemas.microsoft.com/office/word/2010/wordml" xmlns:wpg="http://schemas.microsoft.com/office/word/2010/wordprocessingGroup" xmlns:wpi="http://schemas.microsoft.com/office/word/2010/wordprocessingInk" xmlns:wne="http://schemas.microsoft.com/office/word/2006/wordml" xmlns:wps="http://schemas.microsoft.com/office/word/2010/wordprocessingShape" mc:Ignorable="w14 wp14">
+<w:numbering xmlns:wpc="http://schemas.microsoft.com/office/word/2010/wordprocessingCanvas" xmlns:mo="http://schemas.microsoft.com/office/mac/office/2008/main" xmlns:mc="http://schemas.openxmlformats.org/markup-compatibility/2006" xmlns:mv="urn:schemas-microsoft-com:mac:vml" xmlns:o="urn:schemas-microsoft-com:office:office" xmlns:r="http://schemas.openxmlformats.org/officeDocument/2006/relationships" xmlns:m="http://schemas.openxmlformats.org/officeDocument/2006/math" xmlns:v="urn:schemas-microsoft-com:vml" xmlns:wp14="http://schemas.microsoft.com/office/word/2010/wordprocessingDrawing" xmlns:wp="http://schemas.openxmlformats.org/drawingml/2006/wordprocessingDrawing" xmlns:w10="urn:schemas-microsoft-com:office:word" xmlns:w="http://schemas.openxmlformats.org/wordprocessingml/2006/main" xmlns:w14="http://schemas.microsoft.com/office/word/2010/wordml" xmlns:w15="http://schemas.microsoft.com/office/word/2012/wordml" xmlns:wpg="http://schemas.microsoft.com/office/word/2010/wordprocessingGroup" xmlns:wpi="http://schemas.microsoft.com/office/word/2010/wordprocessingInk" xmlns:wne="http://schemas.microsoft.com/office/word/2006/wordml" xmlns:wps="http://schemas.microsoft.com/office/word/2010/wordprocessingShape" mc:Ignorable="w14 w15 wp14">
   <w:abstractNum w:abstractNumId="0">
     <w:nsid w:val="062B4D80"/>
     <w:multiLevelType w:val="hybridMultilevel"/>
@@ -4280,7 +4380,7 @@
 </file>
 
 <file path=word/styles.xml><?xml version="1.0" encoding="utf-8"?>
-<w:styles xmlns:mc="http://schemas.openxmlformats.org/markup-compatibility/2006" xmlns:r="http://schemas.openxmlformats.org/officeDocument/2006/relationships" xmlns:w="http://schemas.openxmlformats.org/wordprocessingml/2006/main" xmlns:w14="http://schemas.microsoft.com/office/word/2010/wordml" mc:Ignorable="w14">
+<w:styles xmlns:mc="http://schemas.openxmlformats.org/markup-compatibility/2006" xmlns:r="http://schemas.openxmlformats.org/officeDocument/2006/relationships" xmlns:w="http://schemas.openxmlformats.org/wordprocessingml/2006/main" xmlns:w14="http://schemas.microsoft.com/office/word/2010/wordml" xmlns:w15="http://schemas.microsoft.com/office/word/2012/wordml" mc:Ignorable="w14 w15">
   <w:docDefaults>
     <w:rPrDefault>
       <w:rPr>
@@ -4296,154 +4396,397 @@
       </w:pPr>
     </w:pPrDefault>
   </w:docDefaults>
-  <w:latentStyles w:defLockedState="0" w:defUIPriority="99" w:defSemiHidden="1" w:defUnhideWhenUsed="1" w:defQFormat="0" w:count="267">
-    <w:lsdException w:name="Normal" w:semiHidden="0" w:uiPriority="0" w:unhideWhenUsed="0" w:qFormat="1"/>
-    <w:lsdException w:name="heading 1" w:semiHidden="0" w:uiPriority="9" w:unhideWhenUsed="0" w:qFormat="1"/>
-    <w:lsdException w:name="heading 2" w:uiPriority="9" w:qFormat="1"/>
-    <w:lsdException w:name="heading 3" w:uiPriority="9" w:qFormat="1"/>
-    <w:lsdException w:name="heading 4" w:uiPriority="9" w:qFormat="1"/>
-    <w:lsdException w:name="heading 5" w:uiPriority="9" w:qFormat="1"/>
-    <w:lsdException w:name="heading 6" w:uiPriority="9" w:qFormat="1"/>
-    <w:lsdException w:name="heading 7" w:uiPriority="9" w:qFormat="1"/>
-    <w:lsdException w:name="heading 8" w:uiPriority="9" w:qFormat="1"/>
-    <w:lsdException w:name="heading 9" w:uiPriority="9" w:qFormat="1"/>
-    <w:lsdException w:name="toc 1" w:uiPriority="39"/>
-    <w:lsdException w:name="toc 2" w:uiPriority="39"/>
-    <w:lsdException w:name="toc 3" w:uiPriority="39"/>
-    <w:lsdException w:name="toc 4" w:uiPriority="39"/>
-    <w:lsdException w:name="toc 5" w:uiPriority="39"/>
-    <w:lsdException w:name="toc 6" w:uiPriority="39"/>
-    <w:lsdException w:name="toc 7" w:uiPriority="39"/>
-    <w:lsdException w:name="toc 8" w:uiPriority="39"/>
-    <w:lsdException w:name="toc 9" w:uiPriority="39"/>
-    <w:lsdException w:name="caption" w:uiPriority="35" w:qFormat="1"/>
-    <w:lsdException w:name="Title" w:semiHidden="0" w:uiPriority="10" w:unhideWhenUsed="0" w:qFormat="1"/>
-    <w:lsdException w:name="Default Paragraph Font" w:uiPriority="1"/>
-    <w:lsdException w:name="Subtitle" w:semiHidden="0" w:uiPriority="11" w:unhideWhenUsed="0" w:qFormat="1"/>
-    <w:lsdException w:name="Strong" w:semiHidden="0" w:uiPriority="22" w:unhideWhenUsed="0" w:qFormat="1"/>
-    <w:lsdException w:name="Emphasis" w:semiHidden="0" w:uiPriority="20" w:unhideWhenUsed="0" w:qFormat="1"/>
-    <w:lsdException w:name="Table Grid" w:semiHidden="0" w:uiPriority="39" w:unhideWhenUsed="0"/>
-    <w:lsdException w:name="Placeholder Text" w:unhideWhenUsed="0"/>
-    <w:lsdException w:name="No Spacing" w:semiHidden="0" w:uiPriority="1" w:unhideWhenUsed="0" w:qFormat="1"/>
-    <w:lsdException w:name="Light Shading" w:semiHidden="0" w:uiPriority="60" w:unhideWhenUsed="0"/>
-    <w:lsdException w:name="Light List" w:semiHidden="0" w:uiPriority="61" w:unhideWhenUsed="0"/>
-    <w:lsdException w:name="Light Grid" w:semiHidden="0" w:uiPriority="62" w:unhideWhenUsed="0"/>
-    <w:lsdException w:name="Medium Shading 1" w:semiHidden="0" w:uiPriority="63" w:unhideWhenUsed="0"/>
-    <w:lsdException w:name="Medium Shading 2" w:semiHidden="0" w:uiPriority="64" w:unhideWhenUsed="0"/>
-    <w:lsdException w:name="Medium List 1" w:semiHidden="0" w:uiPriority="65" w:unhideWhenUsed="0"/>
-    <w:lsdException w:name="Medium List 2" w:semiHidden="0" w:uiPriority="66" w:unhideWhenUsed="0"/>
-    <w:lsdException w:name="Medium Grid 1" w:semiHidden="0" w:uiPriority="67" w:unhideWhenUsed="0"/>
-    <w:lsdException w:name="Medium Grid 2" w:semiHidden="0" w:uiPriority="68" w:unhideWhenUsed="0"/>
-    <w:lsdException w:name="Medium Grid 3" w:semiHidden="0" w:uiPriority="69" w:unhideWhenUsed="0"/>
-    <w:lsdException w:name="Dark List" w:semiHidden="0" w:uiPriority="70" w:unhideWhenUsed="0"/>
-    <w:lsdException w:name="Colorful Shading" w:semiHidden="0" w:uiPriority="71" w:unhideWhenUsed="0"/>
-    <w:lsdException w:name="Colorful List" w:semiHidden="0" w:uiPriority="72" w:unhideWhenUsed="0"/>
-    <w:lsdException w:name="Colorful Grid" w:semiHidden="0" w:uiPriority="73" w:unhideWhenUsed="0"/>
-    <w:lsdException w:name="Light Shading Accent 1" w:semiHidden="0" w:uiPriority="60" w:unhideWhenUsed="0"/>
-    <w:lsdException w:name="Light List Accent 1" w:semiHidden="0" w:uiPriority="61" w:unhideWhenUsed="0"/>
-    <w:lsdException w:name="Light Grid Accent 1" w:semiHidden="0" w:uiPriority="62" w:unhideWhenUsed="0"/>
-    <w:lsdException w:name="Medium Shading 1 Accent 1" w:semiHidden="0" w:uiPriority="63" w:unhideWhenUsed="0"/>
-    <w:lsdException w:name="Medium Shading 2 Accent 1" w:semiHidden="0" w:uiPriority="64" w:unhideWhenUsed="0"/>
-    <w:lsdException w:name="Medium List 1 Accent 1" w:semiHidden="0" w:uiPriority="65" w:unhideWhenUsed="0"/>
-    <w:lsdException w:name="Revision" w:unhideWhenUsed="0"/>
-    <w:lsdException w:name="List Paragraph" w:semiHidden="0" w:uiPriority="34" w:unhideWhenUsed="0" w:qFormat="1"/>
-    <w:lsdException w:name="Quote" w:semiHidden="0" w:uiPriority="29" w:unhideWhenUsed="0" w:qFormat="1"/>
-    <w:lsdException w:name="Intense Quote" w:semiHidden="0" w:uiPriority="30" w:unhideWhenUsed="0" w:qFormat="1"/>
-    <w:lsdException w:name="Medium List 2 Accent 1" w:semiHidden="0" w:uiPriority="66" w:unhideWhenUsed="0"/>
-    <w:lsdException w:name="Medium Grid 1 Accent 1" w:semiHidden="0" w:uiPriority="67" w:unhideWhenUsed="0"/>
-    <w:lsdException w:name="Medium Grid 2 Accent 1" w:semiHidden="0" w:uiPriority="68" w:unhideWhenUsed="0"/>
-    <w:lsdException w:name="Medium Grid 3 Accent 1" w:semiHidden="0" w:uiPriority="69" w:unhideWhenUsed="0"/>
-    <w:lsdException w:name="Dark List Accent 1" w:semiHidden="0" w:uiPriority="70" w:unhideWhenUsed="0"/>
-    <w:lsdException w:name="Colorful Shading Accent 1" w:semiHidden="0" w:uiPriority="71" w:unhideWhenUsed="0"/>
-    <w:lsdException w:name="Colorful List Accent 1" w:semiHidden="0" w:uiPriority="72" w:unhideWhenUsed="0"/>
-    <w:lsdException w:name="Colorful Grid Accent 1" w:semiHidden="0" w:uiPriority="73" w:unhideWhenUsed="0"/>
-    <w:lsdException w:name="Light Shading Accent 2" w:semiHidden="0" w:uiPriority="60" w:unhideWhenUsed="0"/>
-    <w:lsdException w:name="Light List Accent 2" w:semiHidden="0" w:uiPriority="61" w:unhideWhenUsed="0"/>
-    <w:lsdException w:name="Light Grid Accent 2" w:semiHidden="0" w:uiPriority="62" w:unhideWhenUsed="0"/>
-    <w:lsdException w:name="Medium Shading 1 Accent 2" w:semiHidden="0" w:uiPriority="63" w:unhideWhenUsed="0"/>
-    <w:lsdException w:name="Medium Shading 2 Accent 2" w:semiHidden="0" w:uiPriority="64" w:unhideWhenUsed="0"/>
-    <w:lsdException w:name="Medium List 1 Accent 2" w:semiHidden="0" w:uiPriority="65" w:unhideWhenUsed="0"/>
-    <w:lsdException w:name="Medium List 2 Accent 2" w:semiHidden="0" w:uiPriority="66" w:unhideWhenUsed="0"/>
-    <w:lsdException w:name="Medium Grid 1 Accent 2" w:semiHidden="0" w:uiPriority="67" w:unhideWhenUsed="0"/>
-    <w:lsdException w:name="Medium Grid 2 Accent 2" w:semiHidden="0" w:uiPriority="68" w:unhideWhenUsed="0"/>
-    <w:lsdException w:name="Medium Grid 3 Accent 2" w:semiHidden="0" w:uiPriority="69" w:unhideWhenUsed="0"/>
-    <w:lsdException w:name="Dark List Accent 2" w:semiHidden="0" w:uiPriority="70" w:unhideWhenUsed="0"/>
-    <w:lsdException w:name="Colorful Shading Accent 2" w:semiHidden="0" w:uiPriority="71" w:unhideWhenUsed="0"/>
-    <w:lsdException w:name="Colorful List Accent 2" w:semiHidden="0" w:uiPriority="72" w:unhideWhenUsed="0"/>
-    <w:lsdException w:name="Colorful Grid Accent 2" w:semiHidden="0" w:uiPriority="73" w:unhideWhenUsed="0"/>
-    <w:lsdException w:name="Light Shading Accent 3" w:semiHidden="0" w:uiPriority="60" w:unhideWhenUsed="0"/>
-    <w:lsdException w:name="Light List Accent 3" w:semiHidden="0" w:uiPriority="61" w:unhideWhenUsed="0"/>
-    <w:lsdException w:name="Light Grid Accent 3" w:semiHidden="0" w:uiPriority="62" w:unhideWhenUsed="0"/>
-    <w:lsdException w:name="Medium Shading 1 Accent 3" w:semiHidden="0" w:uiPriority="63" w:unhideWhenUsed="0"/>
-    <w:lsdException w:name="Medium Shading 2 Accent 3" w:semiHidden="0" w:uiPriority="64" w:unhideWhenUsed="0"/>
-    <w:lsdException w:name="Medium List 1 Accent 3" w:semiHidden="0" w:uiPriority="65" w:unhideWhenUsed="0"/>
-    <w:lsdException w:name="Medium List 2 Accent 3" w:semiHidden="0" w:uiPriority="66" w:unhideWhenUsed="0"/>
-    <w:lsdException w:name="Medium Grid 1 Accent 3" w:semiHidden="0" w:uiPriority="67" w:unhideWhenUsed="0"/>
-    <w:lsdException w:name="Medium Grid 2 Accent 3" w:semiHidden="0" w:uiPriority="68" w:unhideWhenUsed="0"/>
-    <w:lsdException w:name="Medium Grid 3 Accent 3" w:semiHidden="0" w:uiPriority="69" w:unhideWhenUsed="0"/>
-    <w:lsdException w:name="Dark List Accent 3" w:semiHidden="0" w:uiPriority="70" w:unhideWhenUsed="0"/>
-    <w:lsdException w:name="Colorful Shading Accent 3" w:semiHidden="0" w:uiPriority="71" w:unhideWhenUsed="0"/>
-    <w:lsdException w:name="Colorful List Accent 3" w:semiHidden="0" w:uiPriority="72" w:unhideWhenUsed="0"/>
-    <w:lsdException w:name="Colorful Grid Accent 3" w:semiHidden="0" w:uiPriority="73" w:unhideWhenUsed="0"/>
-    <w:lsdException w:name="Light Shading Accent 4" w:semiHidden="0" w:uiPriority="60" w:unhideWhenUsed="0"/>
-    <w:lsdException w:name="Light List Accent 4" w:semiHidden="0" w:uiPriority="61" w:unhideWhenUsed="0"/>
-    <w:lsdException w:name="Light Grid Accent 4" w:semiHidden="0" w:uiPriority="62" w:unhideWhenUsed="0"/>
-    <w:lsdException w:name="Medium Shading 1 Accent 4" w:semiHidden="0" w:uiPriority="63" w:unhideWhenUsed="0"/>
-    <w:lsdException w:name="Medium Shading 2 Accent 4" w:semiHidden="0" w:uiPriority="64" w:unhideWhenUsed="0"/>
-    <w:lsdException w:name="Medium List 1 Accent 4" w:semiHidden="0" w:uiPriority="65" w:unhideWhenUsed="0"/>
-    <w:lsdException w:name="Medium List 2 Accent 4" w:semiHidden="0" w:uiPriority="66" w:unhideWhenUsed="0"/>
-    <w:lsdException w:name="Medium Grid 1 Accent 4" w:semiHidden="0" w:uiPriority="67" w:unhideWhenUsed="0"/>
-    <w:lsdException w:name="Medium Grid 2 Accent 4" w:semiHidden="0" w:uiPriority="68" w:unhideWhenUsed="0"/>
-    <w:lsdException w:name="Medium Grid 3 Accent 4" w:semiHidden="0" w:uiPriority="69" w:unhideWhenUsed="0"/>
-    <w:lsdException w:name="Dark List Accent 4" w:semiHidden="0" w:uiPriority="70" w:unhideWhenUsed="0"/>
-    <w:lsdException w:name="Colorful Shading Accent 4" w:semiHidden="0" w:uiPriority="71" w:unhideWhenUsed="0"/>
-    <w:lsdException w:name="Colorful List Accent 4" w:semiHidden="0" w:uiPriority="72" w:unhideWhenUsed="0"/>
-    <w:lsdException w:name="Colorful Grid Accent 4" w:semiHidden="0" w:uiPriority="73" w:unhideWhenUsed="0"/>
-    <w:lsdException w:name="Light Shading Accent 5" w:semiHidden="0" w:uiPriority="60" w:unhideWhenUsed="0"/>
-    <w:lsdException w:name="Light List Accent 5" w:semiHidden="0" w:uiPriority="61" w:unhideWhenUsed="0"/>
-    <w:lsdException w:name="Light Grid Accent 5" w:semiHidden="0" w:uiPriority="62" w:unhideWhenUsed="0"/>
-    <w:lsdException w:name="Medium Shading 1 Accent 5" w:semiHidden="0" w:uiPriority="63" w:unhideWhenUsed="0"/>
-    <w:lsdException w:name="Medium Shading 2 Accent 5" w:semiHidden="0" w:uiPriority="64" w:unhideWhenUsed="0"/>
-    <w:lsdException w:name="Medium List 1 Accent 5" w:semiHidden="0" w:uiPriority="65" w:unhideWhenUsed="0"/>
-    <w:lsdException w:name="Medium List 2 Accent 5" w:semiHidden="0" w:uiPriority="66" w:unhideWhenUsed="0"/>
-    <w:lsdException w:name="Medium Grid 1 Accent 5" w:semiHidden="0" w:uiPriority="67" w:unhideWhenUsed="0"/>
-    <w:lsdException w:name="Medium Grid 2 Accent 5" w:semiHidden="0" w:uiPriority="68" w:unhideWhenUsed="0"/>
-    <w:lsdException w:name="Medium Grid 3 Accent 5" w:semiHidden="0" w:uiPriority="69" w:unhideWhenUsed="0"/>
-    <w:lsdException w:name="Dark List Accent 5" w:semiHidden="0" w:uiPriority="70" w:unhideWhenUsed="0"/>
-    <w:lsdException w:name="Colorful Shading Accent 5" w:semiHidden="0" w:uiPriority="71" w:unhideWhenUsed="0"/>
-    <w:lsdException w:name="Colorful List Accent 5" w:semiHidden="0" w:uiPriority="72" w:unhideWhenUsed="0"/>
-    <w:lsdException w:name="Colorful Grid Accent 5" w:semiHidden="0" w:uiPriority="73" w:unhideWhenUsed="0"/>
-    <w:lsdException w:name="Light Shading Accent 6" w:semiHidden="0" w:uiPriority="60" w:unhideWhenUsed="0"/>
-    <w:lsdException w:name="Light List Accent 6" w:semiHidden="0" w:uiPriority="61" w:unhideWhenUsed="0"/>
-    <w:lsdException w:name="Light Grid Accent 6" w:semiHidden="0" w:uiPriority="62" w:unhideWhenUsed="0"/>
-    <w:lsdException w:name="Medium Shading 1 Accent 6" w:semiHidden="0" w:uiPriority="63" w:unhideWhenUsed="0"/>
-    <w:lsdException w:name="Medium Shading 2 Accent 6" w:semiHidden="0" w:uiPriority="64" w:unhideWhenUsed="0"/>
-    <w:lsdException w:name="Medium List 1 Accent 6" w:semiHidden="0" w:uiPriority="65" w:unhideWhenUsed="0"/>
-    <w:lsdException w:name="Medium List 2 Accent 6" w:semiHidden="0" w:uiPriority="66" w:unhideWhenUsed="0"/>
-    <w:lsdException w:name="Medium Grid 1 Accent 6" w:semiHidden="0" w:uiPriority="67" w:unhideWhenUsed="0"/>
-    <w:lsdException w:name="Medium Grid 2 Accent 6" w:semiHidden="0" w:uiPriority="68" w:unhideWhenUsed="0"/>
-    <w:lsdException w:name="Medium Grid 3 Accent 6" w:semiHidden="0" w:uiPriority="69" w:unhideWhenUsed="0"/>
-    <w:lsdException w:name="Dark List Accent 6" w:semiHidden="0" w:uiPriority="70" w:unhideWhenUsed="0"/>
-    <w:lsdException w:name="Colorful Shading Accent 6" w:semiHidden="0" w:uiPriority="71" w:unhideWhenUsed="0"/>
-    <w:lsdException w:name="Colorful List Accent 6" w:semiHidden="0" w:uiPriority="72" w:unhideWhenUsed="0"/>
-    <w:lsdException w:name="Colorful Grid Accent 6" w:semiHidden="0" w:uiPriority="73" w:unhideWhenUsed="0"/>
-    <w:lsdException w:name="Subtle Emphasis" w:semiHidden="0" w:uiPriority="19" w:unhideWhenUsed="0" w:qFormat="1"/>
-    <w:lsdException w:name="Intense Emphasis" w:semiHidden="0" w:uiPriority="21" w:unhideWhenUsed="0" w:qFormat="1"/>
-    <w:lsdException w:name="Subtle Reference" w:semiHidden="0" w:uiPriority="31" w:unhideWhenUsed="0" w:qFormat="1"/>
-    <w:lsdException w:name="Intense Reference" w:semiHidden="0" w:uiPriority="32" w:unhideWhenUsed="0" w:qFormat="1"/>
-    <w:lsdException w:name="Book Title" w:semiHidden="0" w:uiPriority="33" w:unhideWhenUsed="0" w:qFormat="1"/>
-    <w:lsdException w:name="Bibliography" w:uiPriority="37"/>
-    <w:lsdException w:name="TOC Heading" w:uiPriority="39" w:qFormat="1"/>
+  <w:latentStyles w:defLockedState="0" w:defUIPriority="99" w:defSemiHidden="0" w:defUnhideWhenUsed="0" w:defQFormat="0" w:count="380">
+    <w:lsdException w:name="Normal" w:uiPriority="0" w:qFormat="1"/>
+    <w:lsdException w:name="heading 1" w:uiPriority="9" w:qFormat="1"/>
+    <w:lsdException w:name="heading 2" w:semiHidden="1" w:uiPriority="9" w:unhideWhenUsed="1" w:qFormat="1"/>
+    <w:lsdException w:name="heading 3" w:semiHidden="1" w:uiPriority="9" w:unhideWhenUsed="1" w:qFormat="1"/>
+    <w:lsdException w:name="heading 4" w:semiHidden="1" w:uiPriority="9" w:unhideWhenUsed="1" w:qFormat="1"/>
+    <w:lsdException w:name="heading 5" w:semiHidden="1" w:uiPriority="9" w:unhideWhenUsed="1" w:qFormat="1"/>
+    <w:lsdException w:name="heading 6" w:semiHidden="1" w:uiPriority="9" w:unhideWhenUsed="1" w:qFormat="1"/>
+    <w:lsdException w:name="heading 7" w:semiHidden="1" w:uiPriority="9" w:unhideWhenUsed="1" w:qFormat="1"/>
+    <w:lsdException w:name="heading 8" w:semiHidden="1" w:uiPriority="9" w:unhideWhenUsed="1" w:qFormat="1"/>
+    <w:lsdException w:name="heading 9" w:semiHidden="1" w:uiPriority="9" w:unhideWhenUsed="1" w:qFormat="1"/>
+    <w:lsdException w:name="index 1" w:semiHidden="1" w:unhideWhenUsed="1"/>
+    <w:lsdException w:name="index 2" w:semiHidden="1" w:unhideWhenUsed="1"/>
+    <w:lsdException w:name="index 3" w:semiHidden="1" w:unhideWhenUsed="1"/>
+    <w:lsdException w:name="index 4" w:semiHidden="1" w:unhideWhenUsed="1"/>
+    <w:lsdException w:name="index 5" w:semiHidden="1" w:unhideWhenUsed="1"/>
+    <w:lsdException w:name="index 6" w:semiHidden="1" w:unhideWhenUsed="1"/>
+    <w:lsdException w:name="index 7" w:semiHidden="1" w:unhideWhenUsed="1"/>
+    <w:lsdException w:name="index 8" w:semiHidden="1" w:unhideWhenUsed="1"/>
+    <w:lsdException w:name="index 9" w:semiHidden="1" w:unhideWhenUsed="1"/>
+    <w:lsdException w:name="toc 1" w:semiHidden="1" w:uiPriority="39" w:unhideWhenUsed="1"/>
+    <w:lsdException w:name="toc 2" w:semiHidden="1" w:uiPriority="39" w:unhideWhenUsed="1"/>
+    <w:lsdException w:name="toc 3" w:semiHidden="1" w:uiPriority="39" w:unhideWhenUsed="1"/>
+    <w:lsdException w:name="toc 4" w:semiHidden="1" w:uiPriority="39" w:unhideWhenUsed="1"/>
+    <w:lsdException w:name="toc 5" w:semiHidden="1" w:uiPriority="39" w:unhideWhenUsed="1"/>
+    <w:lsdException w:name="toc 6" w:semiHidden="1" w:uiPriority="39" w:unhideWhenUsed="1"/>
+    <w:lsdException w:name="toc 7" w:semiHidden="1" w:uiPriority="39" w:unhideWhenUsed="1"/>
+    <w:lsdException w:name="toc 8" w:semiHidden="1" w:uiPriority="39" w:unhideWhenUsed="1"/>
+    <w:lsdException w:name="toc 9" w:semiHidden="1" w:uiPriority="39" w:unhideWhenUsed="1"/>
+    <w:lsdException w:name="Normal Indent" w:semiHidden="1" w:unhideWhenUsed="1"/>
+    <w:lsdException w:name="footnote text" w:semiHidden="1" w:unhideWhenUsed="1"/>
+    <w:lsdException w:name="annotation text" w:semiHidden="1" w:unhideWhenUsed="1"/>
+    <w:lsdException w:name="header" w:semiHidden="1" w:unhideWhenUsed="1"/>
+    <w:lsdException w:name="footer" w:semiHidden="1" w:unhideWhenUsed="1"/>
+    <w:lsdException w:name="index heading" w:semiHidden="1" w:unhideWhenUsed="1"/>
+    <w:lsdException w:name="caption" w:semiHidden="1" w:uiPriority="35" w:unhideWhenUsed="1" w:qFormat="1"/>
+    <w:lsdException w:name="table of figures" w:semiHidden="1" w:unhideWhenUsed="1"/>
+    <w:lsdException w:name="envelope address" w:semiHidden="1" w:unhideWhenUsed="1"/>
+    <w:lsdException w:name="envelope return" w:semiHidden="1" w:unhideWhenUsed="1"/>
+    <w:lsdException w:name="footnote reference" w:semiHidden="1" w:unhideWhenUsed="1"/>
+    <w:lsdException w:name="annotation reference" w:semiHidden="1" w:unhideWhenUsed="1"/>
+    <w:lsdException w:name="line number" w:semiHidden="1" w:unhideWhenUsed="1"/>
+    <w:lsdException w:name="page number" w:semiHidden="1" w:unhideWhenUsed="1"/>
+    <w:lsdException w:name="endnote reference" w:semiHidden="1" w:unhideWhenUsed="1"/>
+    <w:lsdException w:name="endnote text" w:semiHidden="1" w:unhideWhenUsed="1"/>
+    <w:lsdException w:name="table of authorities" w:semiHidden="1" w:unhideWhenUsed="1"/>
+    <w:lsdException w:name="macro" w:semiHidden="1" w:unhideWhenUsed="1"/>
+    <w:lsdException w:name="toa heading" w:semiHidden="1" w:unhideWhenUsed="1"/>
+    <w:lsdException w:name="List" w:semiHidden="1" w:unhideWhenUsed="1"/>
+    <w:lsdException w:name="List Bullet" w:semiHidden="1" w:unhideWhenUsed="1"/>
+    <w:lsdException w:name="List Number" w:semiHidden="1" w:unhideWhenUsed="1"/>
+    <w:lsdException w:name="List 2" w:semiHidden="1" w:unhideWhenUsed="1"/>
+    <w:lsdException w:name="List 3" w:semiHidden="1" w:unhideWhenUsed="1"/>
+    <w:lsdException w:name="List 4" w:semiHidden="1" w:unhideWhenUsed="1"/>
+    <w:lsdException w:name="List 5" w:semiHidden="1" w:unhideWhenUsed="1"/>
+    <w:lsdException w:name="List Bullet 2" w:semiHidden="1" w:unhideWhenUsed="1"/>
+    <w:lsdException w:name="List Bullet 3" w:semiHidden="1" w:unhideWhenUsed="1"/>
+    <w:lsdException w:name="List Bullet 4" w:semiHidden="1" w:unhideWhenUsed="1"/>
+    <w:lsdException w:name="List Bullet 5" w:semiHidden="1" w:unhideWhenUsed="1"/>
+    <w:lsdException w:name="List Number 2" w:semiHidden="1" w:unhideWhenUsed="1"/>
+    <w:lsdException w:name="List Number 3" w:semiHidden="1" w:unhideWhenUsed="1"/>
+    <w:lsdException w:name="List Number 4" w:semiHidden="1" w:unhideWhenUsed="1"/>
+    <w:lsdException w:name="List Number 5" w:semiHidden="1" w:unhideWhenUsed="1"/>
+    <w:lsdException w:name="Title" w:uiPriority="10" w:qFormat="1"/>
+    <w:lsdException w:name="Closing" w:semiHidden="1" w:unhideWhenUsed="1"/>
+    <w:lsdException w:name="Signature" w:semiHidden="1" w:unhideWhenUsed="1"/>
+    <w:lsdException w:name="Default Paragraph Font" w:semiHidden="1" w:uiPriority="1" w:unhideWhenUsed="1"/>
+    <w:lsdException w:name="Body Text" w:semiHidden="1" w:unhideWhenUsed="1"/>
+    <w:lsdException w:name="Body Text Indent" w:semiHidden="1" w:unhideWhenUsed="1"/>
+    <w:lsdException w:name="List Continue" w:semiHidden="1" w:unhideWhenUsed="1"/>
+    <w:lsdException w:name="List Continue 2" w:semiHidden="1" w:unhideWhenUsed="1"/>
+    <w:lsdException w:name="List Continue 3" w:semiHidden="1" w:unhideWhenUsed="1"/>
+    <w:lsdException w:name="List Continue 4" w:semiHidden="1" w:unhideWhenUsed="1"/>
+    <w:lsdException w:name="List Continue 5" w:semiHidden="1" w:unhideWhenUsed="1"/>
+    <w:lsdException w:name="Message Header" w:semiHidden="1" w:unhideWhenUsed="1"/>
+    <w:lsdException w:name="Subtitle" w:uiPriority="11" w:qFormat="1"/>
+    <w:lsdException w:name="Salutation" w:semiHidden="1" w:unhideWhenUsed="1"/>
+    <w:lsdException w:name="Date" w:semiHidden="1" w:unhideWhenUsed="1"/>
+    <w:lsdException w:name="Body Text First Indent" w:semiHidden="1" w:unhideWhenUsed="1"/>
+    <w:lsdException w:name="Body Text First Indent 2" w:semiHidden="1" w:unhideWhenUsed="1"/>
+    <w:lsdException w:name="Note Heading" w:semiHidden="1" w:unhideWhenUsed="1"/>
+    <w:lsdException w:name="Body Text 2" w:semiHidden="1" w:unhideWhenUsed="1"/>
+    <w:lsdException w:name="Body Text 3" w:semiHidden="1" w:unhideWhenUsed="1"/>
+    <w:lsdException w:name="Body Text Indent 2" w:semiHidden="1" w:unhideWhenUsed="1"/>
+    <w:lsdException w:name="Body Text Indent 3" w:semiHidden="1" w:unhideWhenUsed="1"/>
+    <w:lsdException w:name="Block Text" w:semiHidden="1" w:unhideWhenUsed="1"/>
+    <w:lsdException w:name="Hyperlink" w:semiHidden="1" w:unhideWhenUsed="1"/>
+    <w:lsdException w:name="FollowedHyperlink" w:semiHidden="1" w:unhideWhenUsed="1"/>
+    <w:lsdException w:name="Strong" w:uiPriority="22" w:qFormat="1"/>
+    <w:lsdException w:name="Emphasis" w:uiPriority="20" w:qFormat="1"/>
+    <w:lsdException w:name="Document Map" w:semiHidden="1" w:unhideWhenUsed="1"/>
+    <w:lsdException w:name="Plain Text" w:semiHidden="1" w:unhideWhenUsed="1"/>
+    <w:lsdException w:name="E-mail Signature" w:semiHidden="1" w:unhideWhenUsed="1"/>
+    <w:lsdException w:name="HTML Top of Form" w:semiHidden="1" w:unhideWhenUsed="1"/>
+    <w:lsdException w:name="HTML Bottom of Form" w:semiHidden="1" w:unhideWhenUsed="1"/>
+    <w:lsdException w:name="Normal (Web)" w:semiHidden="1" w:unhideWhenUsed="1"/>
+    <w:lsdException w:name="HTML Acronym" w:semiHidden="1" w:unhideWhenUsed="1"/>
+    <w:lsdException w:name="HTML Address" w:semiHidden="1" w:unhideWhenUsed="1"/>
+    <w:lsdException w:name="HTML Cite" w:semiHidden="1" w:unhideWhenUsed="1"/>
+    <w:lsdException w:name="HTML Code" w:semiHidden="1" w:unhideWhenUsed="1"/>
+    <w:lsdException w:name="HTML Definition" w:semiHidden="1" w:unhideWhenUsed="1"/>
+    <w:lsdException w:name="HTML Keyboard" w:semiHidden="1" w:unhideWhenUsed="1"/>
+    <w:lsdException w:name="HTML Preformatted" w:semiHidden="1" w:unhideWhenUsed="1"/>
+    <w:lsdException w:name="HTML Sample" w:semiHidden="1" w:unhideWhenUsed="1"/>
+    <w:lsdException w:name="HTML Typewriter" w:semiHidden="1" w:unhideWhenUsed="1"/>
+    <w:lsdException w:name="HTML Variable" w:semiHidden="1" w:unhideWhenUsed="1"/>
+    <w:lsdException w:name="Normal Table" w:semiHidden="1" w:unhideWhenUsed="1"/>
+    <w:lsdException w:name="annotation subject" w:semiHidden="1" w:unhideWhenUsed="1"/>
+    <w:lsdException w:name="No List" w:semiHidden="1" w:unhideWhenUsed="1"/>
+    <w:lsdException w:name="Outline List 1" w:semiHidden="1" w:unhideWhenUsed="1"/>
+    <w:lsdException w:name="Outline List 2" w:semiHidden="1" w:unhideWhenUsed="1"/>
+    <w:lsdException w:name="Outline List 3" w:semiHidden="1" w:unhideWhenUsed="1"/>
+    <w:lsdException w:name="Table Simple 1" w:semiHidden="1" w:unhideWhenUsed="1"/>
+    <w:lsdException w:name="Table Simple 2" w:semiHidden="1" w:unhideWhenUsed="1"/>
+    <w:lsdException w:name="Table Simple 3" w:semiHidden="1" w:unhideWhenUsed="1"/>
+    <w:lsdException w:name="Table Classic 1" w:semiHidden="1" w:unhideWhenUsed="1"/>
+    <w:lsdException w:name="Table Classic 2" w:semiHidden="1" w:unhideWhenUsed="1"/>
+    <w:lsdException w:name="Table Classic 3" w:semiHidden="1" w:unhideWhenUsed="1"/>
+    <w:lsdException w:name="Table Classic 4" w:semiHidden="1" w:unhideWhenUsed="1"/>
+    <w:lsdException w:name="Table Colorful 1" w:semiHidden="1" w:unhideWhenUsed="1"/>
+    <w:lsdException w:name="Table Colorful 2" w:semiHidden="1" w:unhideWhenUsed="1"/>
+    <w:lsdException w:name="Table Colorful 3" w:semiHidden="1" w:unhideWhenUsed="1"/>
+    <w:lsdException w:name="Table Columns 1" w:semiHidden="1" w:unhideWhenUsed="1"/>
+    <w:lsdException w:name="Table Columns 2" w:semiHidden="1" w:unhideWhenUsed="1"/>
+    <w:lsdException w:name="Table Columns 3" w:semiHidden="1" w:unhideWhenUsed="1"/>
+    <w:lsdException w:name="Table Columns 4" w:semiHidden="1" w:unhideWhenUsed="1"/>
+    <w:lsdException w:name="Table Columns 5" w:semiHidden="1" w:unhideWhenUsed="1"/>
+    <w:lsdException w:name="Table Grid 1" w:semiHidden="1" w:unhideWhenUsed="1"/>
+    <w:lsdException w:name="Table Grid 2" w:semiHidden="1" w:unhideWhenUsed="1"/>
+    <w:lsdException w:name="Table Grid 3" w:semiHidden="1" w:unhideWhenUsed="1"/>
+    <w:lsdException w:name="Table Grid 4" w:semiHidden="1" w:unhideWhenUsed="1"/>
+    <w:lsdException w:name="Table Grid 5" w:semiHidden="1" w:unhideWhenUsed="1"/>
+    <w:lsdException w:name="Table Grid 6" w:semiHidden="1" w:unhideWhenUsed="1"/>
+    <w:lsdException w:name="Table Grid 7" w:semiHidden="1" w:unhideWhenUsed="1"/>
+    <w:lsdException w:name="Table Grid 8" w:semiHidden="1" w:unhideWhenUsed="1"/>
+    <w:lsdException w:name="Table List 1" w:semiHidden="1" w:unhideWhenUsed="1"/>
+    <w:lsdException w:name="Table List 2" w:semiHidden="1" w:unhideWhenUsed="1"/>
+    <w:lsdException w:name="Table List 3" w:semiHidden="1" w:unhideWhenUsed="1"/>
+    <w:lsdException w:name="Table List 4" w:semiHidden="1" w:unhideWhenUsed="1"/>
+    <w:lsdException w:name="Table List 5" w:semiHidden="1" w:unhideWhenUsed="1"/>
+    <w:lsdException w:name="Table List 6" w:semiHidden="1" w:unhideWhenUsed="1"/>
+    <w:lsdException w:name="Table List 7" w:semiHidden="1" w:unhideWhenUsed="1"/>
+    <w:lsdException w:name="Table List 8" w:semiHidden="1" w:unhideWhenUsed="1"/>
+    <w:lsdException w:name="Table 3D effects 1" w:semiHidden="1" w:unhideWhenUsed="1"/>
+    <w:lsdException w:name="Table 3D effects 2" w:semiHidden="1" w:unhideWhenUsed="1"/>
+    <w:lsdException w:name="Table 3D effects 3" w:semiHidden="1" w:unhideWhenUsed="1"/>
+    <w:lsdException w:name="Table Contemporary" w:semiHidden="1" w:unhideWhenUsed="1"/>
+    <w:lsdException w:name="Table Elegant" w:semiHidden="1" w:unhideWhenUsed="1"/>
+    <w:lsdException w:name="Table Professional" w:semiHidden="1" w:unhideWhenUsed="1"/>
+    <w:lsdException w:name="Table Subtle 1" w:semiHidden="1" w:unhideWhenUsed="1"/>
+    <w:lsdException w:name="Table Subtle 2" w:semiHidden="1" w:unhideWhenUsed="1"/>
+    <w:lsdException w:name="Table Web 1" w:semiHidden="1" w:unhideWhenUsed="1"/>
+    <w:lsdException w:name="Table Web 2" w:semiHidden="1" w:unhideWhenUsed="1"/>
+    <w:lsdException w:name="Table Web 3" w:semiHidden="1" w:unhideWhenUsed="1"/>
+    <w:lsdException w:name="Balloon Text" w:semiHidden="1" w:unhideWhenUsed="1"/>
+    <w:lsdException w:name="Table Grid" w:uiPriority="39"/>
+    <w:lsdException w:name="Table Theme" w:semiHidden="1" w:unhideWhenUsed="1"/>
+    <w:lsdException w:name="Note Level 1" w:semiHidden="1" w:unhideWhenUsed="1"/>
+    <w:lsdException w:name="Note Level 2" w:semiHidden="1" w:unhideWhenUsed="1"/>
+    <w:lsdException w:name="Note Level 3" w:semiHidden="1" w:unhideWhenUsed="1"/>
+    <w:lsdException w:name="Note Level 4" w:semiHidden="1" w:unhideWhenUsed="1"/>
+    <w:lsdException w:name="Note Level 5" w:semiHidden="1" w:unhideWhenUsed="1"/>
+    <w:lsdException w:name="Note Level 6" w:semiHidden="1" w:unhideWhenUsed="1"/>
+    <w:lsdException w:name="Note Level 7" w:semiHidden="1" w:unhideWhenUsed="1"/>
+    <w:lsdException w:name="Note Level 8" w:semiHidden="1" w:unhideWhenUsed="1"/>
+    <w:lsdException w:name="Note Level 9" w:semiHidden="1" w:unhideWhenUsed="1"/>
+    <w:lsdException w:name="Placeholder Text" w:semiHidden="1"/>
+    <w:lsdException w:name="No Spacing" w:uiPriority="1" w:qFormat="1"/>
+    <w:lsdException w:name="Light Shading" w:uiPriority="60"/>
+    <w:lsdException w:name="Light List" w:uiPriority="61"/>
+    <w:lsdException w:name="Light Grid" w:uiPriority="62"/>
+    <w:lsdException w:name="Medium Shading 1" w:uiPriority="63"/>
+    <w:lsdException w:name="Medium Shading 2" w:uiPriority="64"/>
+    <w:lsdException w:name="Medium List 1" w:uiPriority="65"/>
+    <w:lsdException w:name="Medium List 2" w:uiPriority="66"/>
+    <w:lsdException w:name="Medium Grid 1" w:uiPriority="67"/>
+    <w:lsdException w:name="Medium Grid 2" w:uiPriority="68"/>
+    <w:lsdException w:name="Medium Grid 3" w:uiPriority="69"/>
+    <w:lsdException w:name="Dark List" w:uiPriority="70"/>
+    <w:lsdException w:name="Colorful Shading" w:uiPriority="71"/>
+    <w:lsdException w:name="Colorful List" w:uiPriority="72"/>
+    <w:lsdException w:name="Colorful Grid" w:uiPriority="73"/>
+    <w:lsdException w:name="Light Shading Accent 1" w:uiPriority="60"/>
+    <w:lsdException w:name="Light List Accent 1" w:uiPriority="61"/>
+    <w:lsdException w:name="Light Grid Accent 1" w:uiPriority="62"/>
+    <w:lsdException w:name="Medium Shading 1 Accent 1" w:uiPriority="63"/>
+    <w:lsdException w:name="Medium Shading 2 Accent 1" w:uiPriority="64"/>
+    <w:lsdException w:name="Medium List 1 Accent 1" w:uiPriority="65"/>
+    <w:lsdException w:name="Revision" w:semiHidden="1"/>
+    <w:lsdException w:name="List Paragraph" w:uiPriority="34" w:qFormat="1"/>
+    <w:lsdException w:name="Quote" w:uiPriority="29" w:qFormat="1"/>
+    <w:lsdException w:name="Intense Quote" w:uiPriority="30" w:qFormat="1"/>
+    <w:lsdException w:name="Medium List 2 Accent 1" w:uiPriority="66"/>
+    <w:lsdException w:name="Medium Grid 1 Accent 1" w:uiPriority="67"/>
+    <w:lsdException w:name="Medium Grid 2 Accent 1" w:uiPriority="68"/>
+    <w:lsdException w:name="Medium Grid 3 Accent 1" w:uiPriority="69"/>
+    <w:lsdException w:name="Dark List Accent 1" w:uiPriority="70"/>
+    <w:lsdException w:name="Colorful Shading Accent 1" w:uiPriority="71"/>
+    <w:lsdException w:name="Colorful List Accent 1" w:uiPriority="72"/>
+    <w:lsdException w:name="Colorful Grid Accent 1" w:uiPriority="73"/>
+    <w:lsdException w:name="Light Shading Accent 2" w:uiPriority="60"/>
+    <w:lsdException w:name="Light List Accent 2" w:uiPriority="61"/>
+    <w:lsdException w:name="Light Grid Accent 2" w:uiPriority="62"/>
+    <w:lsdException w:name="Medium Shading 1 Accent 2" w:uiPriority="63"/>
+    <w:lsdException w:name="Medium Shading 2 Accent 2" w:uiPriority="64"/>
+    <w:lsdException w:name="Medium List 1 Accent 2" w:uiPriority="65"/>
+    <w:lsdException w:name="Medium List 2 Accent 2" w:uiPriority="66"/>
+    <w:lsdException w:name="Medium Grid 1 Accent 2" w:uiPriority="67"/>
+    <w:lsdException w:name="Medium Grid 2 Accent 2" w:uiPriority="68"/>
+    <w:lsdException w:name="Medium Grid 3 Accent 2" w:uiPriority="69"/>
+    <w:lsdException w:name="Dark List Accent 2" w:uiPriority="70"/>
+    <w:lsdException w:name="Colorful Shading Accent 2" w:uiPriority="71"/>
+    <w:lsdException w:name="Colorful List Accent 2" w:uiPriority="72"/>
+    <w:lsdException w:name="Colorful Grid Accent 2" w:uiPriority="73"/>
+    <w:lsdException w:name="Light Shading Accent 3" w:uiPriority="60"/>
+    <w:lsdException w:name="Light List Accent 3" w:uiPriority="61"/>
+    <w:lsdException w:name="Light Grid Accent 3" w:uiPriority="62"/>
+    <w:lsdException w:name="Medium Shading 1 Accent 3" w:uiPriority="63"/>
+    <w:lsdException w:name="Medium Shading 2 Accent 3" w:uiPriority="64"/>
+    <w:lsdException w:name="Medium List 1 Accent 3" w:uiPriority="65"/>
+    <w:lsdException w:name="Medium List 2 Accent 3" w:uiPriority="66"/>
+    <w:lsdException w:name="Medium Grid 1 Accent 3" w:uiPriority="67"/>
+    <w:lsdException w:name="Medium Grid 2 Accent 3" w:uiPriority="68"/>
+    <w:lsdException w:name="Medium Grid 3 Accent 3" w:uiPriority="69"/>
+    <w:lsdException w:name="Dark List Accent 3" w:uiPriority="70"/>
+    <w:lsdException w:name="Colorful Shading Accent 3" w:uiPriority="71"/>
+    <w:lsdException w:name="Colorful List Accent 3" w:uiPriority="72"/>
+    <w:lsdException w:name="Colorful Grid Accent 3" w:uiPriority="73"/>
+    <w:lsdException w:name="Light Shading Accent 4" w:uiPriority="60"/>
+    <w:lsdException w:name="Light List Accent 4" w:uiPriority="61"/>
+    <w:lsdException w:name="Light Grid Accent 4" w:uiPriority="62"/>
+    <w:lsdException w:name="Medium Shading 1 Accent 4" w:uiPriority="63"/>
+    <w:lsdException w:name="Medium Shading 2 Accent 4" w:uiPriority="64"/>
+    <w:lsdException w:name="Medium List 1 Accent 4" w:uiPriority="65"/>
+    <w:lsdException w:name="Medium List 2 Accent 4" w:uiPriority="66"/>
+    <w:lsdException w:name="Medium Grid 1 Accent 4" w:uiPriority="67"/>
+    <w:lsdException w:name="Medium Grid 2 Accent 4" w:uiPriority="68"/>
+    <w:lsdException w:name="Medium Grid 3 Accent 4" w:uiPriority="69"/>
+    <w:lsdException w:name="Dark List Accent 4" w:uiPriority="70"/>
+    <w:lsdException w:name="Colorful Shading Accent 4" w:uiPriority="71"/>
+    <w:lsdException w:name="Colorful List Accent 4" w:uiPriority="72"/>
+    <w:lsdException w:name="Colorful Grid Accent 4" w:uiPriority="73"/>
+    <w:lsdException w:name="Light Shading Accent 5" w:uiPriority="60"/>
+    <w:lsdException w:name="Light List Accent 5" w:uiPriority="61"/>
+    <w:lsdException w:name="Light Grid Accent 5" w:uiPriority="62"/>
+    <w:lsdException w:name="Medium Shading 1 Accent 5" w:uiPriority="63"/>
+    <w:lsdException w:name="Medium Shading 2 Accent 5" w:uiPriority="64"/>
+    <w:lsdException w:name="Medium List 1 Accent 5" w:uiPriority="65"/>
+    <w:lsdException w:name="Medium List 2 Accent 5" w:uiPriority="66"/>
+    <w:lsdException w:name="Medium Grid 1 Accent 5" w:uiPriority="67"/>
+    <w:lsdException w:name="Medium Grid 2 Accent 5" w:uiPriority="68"/>
+    <w:lsdException w:name="Medium Grid 3 Accent 5" w:uiPriority="69"/>
+    <w:lsdException w:name="Dark List Accent 5" w:uiPriority="70"/>
+    <w:lsdException w:name="Colorful Shading Accent 5" w:uiPriority="71"/>
+    <w:lsdException w:name="Colorful List Accent 5" w:uiPriority="72"/>
+    <w:lsdException w:name="Colorful Grid Accent 5" w:uiPriority="73"/>
+    <w:lsdException w:name="Light Shading Accent 6" w:uiPriority="60"/>
+    <w:lsdException w:name="Light List Accent 6" w:uiPriority="61"/>
+    <w:lsdException w:name="Light Grid Accent 6" w:uiPriority="62"/>
+    <w:lsdException w:name="Medium Shading 1 Accent 6" w:uiPriority="63"/>
+    <w:lsdException w:name="Medium Shading 2 Accent 6" w:uiPriority="64"/>
+    <w:lsdException w:name="Medium List 1 Accent 6" w:uiPriority="65"/>
+    <w:lsdException w:name="Medium List 2 Accent 6" w:uiPriority="66"/>
+    <w:lsdException w:name="Medium Grid 1 Accent 6" w:uiPriority="67"/>
+    <w:lsdException w:name="Medium Grid 2 Accent 6" w:uiPriority="68"/>
+    <w:lsdException w:name="Medium Grid 3 Accent 6" w:uiPriority="69"/>
+    <w:lsdException w:name="Dark List Accent 6" w:uiPriority="70"/>
+    <w:lsdException w:name="Colorful Shading Accent 6" w:uiPriority="71"/>
+    <w:lsdException w:name="Colorful List Accent 6" w:uiPriority="72"/>
+    <w:lsdException w:name="Colorful Grid Accent 6" w:uiPriority="73"/>
+    <w:lsdException w:name="Subtle Emphasis" w:uiPriority="19" w:qFormat="1"/>
+    <w:lsdException w:name="Intense Emphasis" w:uiPriority="21" w:qFormat="1"/>
+    <w:lsdException w:name="Subtle Reference" w:uiPriority="31" w:qFormat="1"/>
+    <w:lsdException w:name="Intense Reference" w:uiPriority="32" w:qFormat="1"/>
+    <w:lsdException w:name="Book Title" w:uiPriority="33" w:qFormat="1"/>
+    <w:lsdException w:name="Bibliography" w:semiHidden="1" w:uiPriority="37" w:unhideWhenUsed="1"/>
+    <w:lsdException w:name="TOC Heading" w:semiHidden="1" w:uiPriority="39" w:unhideWhenUsed="1" w:qFormat="1"/>
+    <w:lsdException w:name="Plain Table 1" w:uiPriority="41"/>
+    <w:lsdException w:name="Plain Table 2" w:uiPriority="42"/>
+    <w:lsdException w:name="Plain Table 3" w:uiPriority="43"/>
+    <w:lsdException w:name="Plain Table 4" w:uiPriority="44"/>
+    <w:lsdException w:name="Plain Table 5" w:uiPriority="45"/>
+    <w:lsdException w:name="Grid Table Light" w:uiPriority="40"/>
+    <w:lsdException w:name="Grid Table 1 Light" w:uiPriority="46"/>
+    <w:lsdException w:name="Grid Table 2" w:uiPriority="47"/>
+    <w:lsdException w:name="Grid Table 3" w:uiPriority="48"/>
+    <w:lsdException w:name="Grid Table 4" w:uiPriority="49"/>
+    <w:lsdException w:name="Grid Table 5 Dark" w:uiPriority="50"/>
+    <w:lsdException w:name="Grid Table 6 Colorful" w:uiPriority="51"/>
+    <w:lsdException w:name="Grid Table 7 Colorful" w:uiPriority="52"/>
+    <w:lsdException w:name="Grid Table 1 Light Accent 1" w:uiPriority="46"/>
+    <w:lsdException w:name="Grid Table 2 Accent 1" w:uiPriority="47"/>
+    <w:lsdException w:name="Grid Table 3 Accent 1" w:uiPriority="48"/>
+    <w:lsdException w:name="Grid Table 4 Accent 1" w:uiPriority="49"/>
+    <w:lsdException w:name="Grid Table 5 Dark Accent 1" w:uiPriority="50"/>
+    <w:lsdException w:name="Grid Table 6 Colorful Accent 1" w:uiPriority="51"/>
+    <w:lsdException w:name="Grid Table 7 Colorful Accent 1" w:uiPriority="52"/>
+    <w:lsdException w:name="Grid Table 1 Light Accent 2" w:uiPriority="46"/>
+    <w:lsdException w:name="Grid Table 2 Accent 2" w:uiPriority="47"/>
+    <w:lsdException w:name="Grid Table 3 Accent 2" w:uiPriority="48"/>
+    <w:lsdException w:name="Grid Table 4 Accent 2" w:uiPriority="49"/>
+    <w:lsdException w:name="Grid Table 5 Dark Accent 2" w:uiPriority="50"/>
+    <w:lsdException w:name="Grid Table 6 Colorful Accent 2" w:uiPriority="51"/>
+    <w:lsdException w:name="Grid Table 7 Colorful Accent 2" w:uiPriority="52"/>
+    <w:lsdException w:name="Grid Table 1 Light Accent 3" w:uiPriority="46"/>
+    <w:lsdException w:name="Grid Table 2 Accent 3" w:uiPriority="47"/>
+    <w:lsdException w:name="Grid Table 3 Accent 3" w:uiPriority="48"/>
+    <w:lsdException w:name="Grid Table 4 Accent 3" w:uiPriority="49"/>
+    <w:lsdException w:name="Grid Table 5 Dark Accent 3" w:uiPriority="50"/>
+    <w:lsdException w:name="Grid Table 6 Colorful Accent 3" w:uiPriority="51"/>
+    <w:lsdException w:name="Grid Table 7 Colorful Accent 3" w:uiPriority="52"/>
+    <w:lsdException w:name="Grid Table 1 Light Accent 4" w:uiPriority="46"/>
+    <w:lsdException w:name="Grid Table 2 Accent 4" w:uiPriority="47"/>
+    <w:lsdException w:name="Grid Table 3 Accent 4" w:uiPriority="48"/>
+    <w:lsdException w:name="Grid Table 4 Accent 4" w:uiPriority="49"/>
+    <w:lsdException w:name="Grid Table 5 Dark Accent 4" w:uiPriority="50"/>
+    <w:lsdException w:name="Grid Table 6 Colorful Accent 4" w:uiPriority="51"/>
+    <w:lsdException w:name="Grid Table 7 Colorful Accent 4" w:uiPriority="52"/>
+    <w:lsdException w:name="Grid Table 1 Light Accent 5" w:uiPriority="46"/>
+    <w:lsdException w:name="Grid Table 2 Accent 5" w:uiPriority="47"/>
+    <w:lsdException w:name="Grid Table 3 Accent 5" w:uiPriority="48"/>
+    <w:lsdException w:name="Grid Table 4 Accent 5" w:uiPriority="49"/>
+    <w:lsdException w:name="Grid Table 5 Dark Accent 5" w:uiPriority="50"/>
+    <w:lsdException w:name="Grid Table 6 Colorful Accent 5" w:uiPriority="51"/>
+    <w:lsdException w:name="Grid Table 7 Colorful Accent 5" w:uiPriority="52"/>
+    <w:lsdException w:name="Grid Table 1 Light Accent 6" w:uiPriority="46"/>
+    <w:lsdException w:name="Grid Table 2 Accent 6" w:uiPriority="47"/>
+    <w:lsdException w:name="Grid Table 3 Accent 6" w:uiPriority="48"/>
+    <w:lsdException w:name="Grid Table 4 Accent 6" w:uiPriority="49"/>
+    <w:lsdException w:name="Grid Table 5 Dark Accent 6" w:uiPriority="50"/>
+    <w:lsdException w:name="Grid Table 6 Colorful Accent 6" w:uiPriority="51"/>
+    <w:lsdException w:name="Grid Table 7 Colorful Accent 6" w:uiPriority="52"/>
+    <w:lsdException w:name="List Table 1 Light" w:uiPriority="46"/>
+    <w:lsdException w:name="List Table 2" w:uiPriority="47"/>
+    <w:lsdException w:name="List Table 3" w:uiPriority="48"/>
+    <w:lsdException w:name="List Table 4" w:uiPriority="49"/>
+    <w:lsdException w:name="List Table 5 Dark" w:uiPriority="50"/>
+    <w:lsdException w:name="List Table 6 Colorful" w:uiPriority="51"/>
+    <w:lsdException w:name="List Table 7 Colorful" w:uiPriority="52"/>
+    <w:lsdException w:name="List Table 1 Light Accent 1" w:uiPriority="46"/>
+    <w:lsdException w:name="List Table 2 Accent 1" w:uiPriority="47"/>
+    <w:lsdException w:name="List Table 3 Accent 1" w:uiPriority="48"/>
+    <w:lsdException w:name="List Table 4 Accent 1" w:uiPriority="49"/>
+    <w:lsdException w:name="List Table 5 Dark Accent 1" w:uiPriority="50"/>
+    <w:lsdException w:name="List Table 6 Colorful Accent 1" w:uiPriority="51"/>
+    <w:lsdException w:name="List Table 7 Colorful Accent 1" w:uiPriority="52"/>
+    <w:lsdException w:name="List Table 1 Light Accent 2" w:uiPriority="46"/>
+    <w:lsdException w:name="List Table 2 Accent 2" w:uiPriority="47"/>
+    <w:lsdException w:name="List Table 3 Accent 2" w:uiPriority="48"/>
+    <w:lsdException w:name="List Table 4 Accent 2" w:uiPriority="49"/>
+    <w:lsdException w:name="List Table 5 Dark Accent 2" w:uiPriority="50"/>
+    <w:lsdException w:name="List Table 6 Colorful Accent 2" w:uiPriority="51"/>
+    <w:lsdException w:name="List Table 7 Colorful Accent 2" w:uiPriority="52"/>
+    <w:lsdException w:name="List Table 1 Light Accent 3" w:uiPriority="46"/>
+    <w:lsdException w:name="List Table 2 Accent 3" w:uiPriority="47"/>
+    <w:lsdException w:name="List Table 3 Accent 3" w:uiPriority="48"/>
+    <w:lsdException w:name="List Table 4 Accent 3" w:uiPriority="49"/>
+    <w:lsdException w:name="List Table 5 Dark Accent 3" w:uiPriority="50"/>
+    <w:lsdException w:name="List Table 6 Colorful Accent 3" w:uiPriority="51"/>
+    <w:lsdException w:name="List Table 7 Colorful Accent 3" w:uiPriority="52"/>
+    <w:lsdException w:name="List Table 1 Light Accent 4" w:uiPriority="46"/>
+    <w:lsdException w:name="List Table 2 Accent 4" w:uiPriority="47"/>
+    <w:lsdException w:name="List Table 3 Accent 4" w:uiPriority="48"/>
+    <w:lsdException w:name="List Table 4 Accent 4" w:uiPriority="49"/>
+    <w:lsdException w:name="List Table 5 Dark Accent 4" w:uiPriority="50"/>
+    <w:lsdException w:name="List Table 6 Colorful Accent 4" w:uiPriority="51"/>
+    <w:lsdException w:name="List Table 7 Colorful Accent 4" w:uiPriority="52"/>
+    <w:lsdException w:name="List Table 1 Light Accent 5" w:uiPriority="46"/>
+    <w:lsdException w:name="List Table 2 Accent 5" w:uiPriority="47"/>
+    <w:lsdException w:name="List Table 3 Accent 5" w:uiPriority="48"/>
+    <w:lsdException w:name="List Table 4 Accent 5" w:uiPriority="49"/>
+    <w:lsdException w:name="List Table 5 Dark Accent 5" w:uiPriority="50"/>
+    <w:lsdException w:name="List Table 6 Colorful Accent 5" w:uiPriority="51"/>
+    <w:lsdException w:name="List Table 7 Colorful Accent 5" w:uiPriority="52"/>
+    <w:lsdException w:name="List Table 1 Light Accent 6" w:uiPriority="46"/>
+    <w:lsdException w:name="List Table 2 Accent 6" w:uiPriority="47"/>
+    <w:lsdException w:name="List Table 3 Accent 6" w:uiPriority="48"/>
+    <w:lsdException w:name="List Table 4 Accent 6" w:uiPriority="49"/>
+    <w:lsdException w:name="List Table 5 Dark Accent 6" w:uiPriority="50"/>
+    <w:lsdException w:name="List Table 6 Colorful Accent 6" w:uiPriority="51"/>
+    <w:lsdException w:name="List Table 7 Colorful Accent 6" w:uiPriority="52"/>
   </w:latentStyles>
-  <w:style w:type="paragraph" w:default="1" w:styleId="a">
+  <w:style w:type="paragraph" w:default="1" w:styleId="Normal">
     <w:name w:val="Normal"/>
     <w:qFormat/>
   </w:style>
-  <w:style w:type="paragraph" w:styleId="1">
+  <w:style w:type="paragraph" w:styleId="Heading1">
     <w:name w:val="heading 1"/>
-    <w:basedOn w:val="a"/>
-    <w:next w:val="a"/>
-    <w:link w:val="1Char"/>
+    <w:basedOn w:val="Normal"/>
+    <w:next w:val="Normal"/>
+    <w:link w:val="Heading1Char"/>
     <w:uiPriority w:val="9"/>
     <w:qFormat/>
     <w:rsid w:val="00102F10"/>
@@ -4460,11 +4803,11 @@
       <w:szCs w:val="32"/>
     </w:rPr>
   </w:style>
-  <w:style w:type="paragraph" w:styleId="2">
+  <w:style w:type="paragraph" w:styleId="Heading2">
     <w:name w:val="heading 2"/>
-    <w:basedOn w:val="a"/>
-    <w:next w:val="a"/>
-    <w:link w:val="2Char"/>
+    <w:basedOn w:val="Normal"/>
+    <w:next w:val="Normal"/>
+    <w:link w:val="Heading2Char"/>
     <w:uiPriority w:val="9"/>
     <w:unhideWhenUsed/>
     <w:qFormat/>
@@ -4482,12 +4825,13 @@
       <w:szCs w:val="26"/>
     </w:rPr>
   </w:style>
-  <w:style w:type="character" w:default="1" w:styleId="a0">
+  <w:style w:type="character" w:default="1" w:styleId="DefaultParagraphFont">
     <w:name w:val="Default Paragraph Font"/>
     <w:uiPriority w:val="1"/>
+    <w:semiHidden/>
     <w:unhideWhenUsed/>
   </w:style>
-  <w:style w:type="table" w:default="1" w:styleId="a1">
+  <w:style w:type="table" w:default="1" w:styleId="TableNormal">
     <w:name w:val="Normal Table"/>
     <w:uiPriority w:val="99"/>
     <w:semiHidden/>
@@ -4502,15 +4846,15 @@
       </w:tblCellMar>
     </w:tblPr>
   </w:style>
-  <w:style w:type="numbering" w:default="1" w:styleId="a2">
+  <w:style w:type="numbering" w:default="1" w:styleId="NoList">
     <w:name w:val="No List"/>
     <w:uiPriority w:val="99"/>
     <w:semiHidden/>
     <w:unhideWhenUsed/>
   </w:style>
-  <w:style w:type="paragraph" w:styleId="a3">
+  <w:style w:type="paragraph" w:styleId="NoSpacing">
     <w:name w:val="No Spacing"/>
-    <w:link w:val="Char"/>
+    <w:link w:val="NoSpacingChar"/>
     <w:uiPriority w:val="1"/>
     <w:qFormat/>
     <w:rsid w:val="00286460"/>
@@ -4521,19 +4865,19 @@
       <w:rFonts w:eastAsiaTheme="minorEastAsia"/>
     </w:rPr>
   </w:style>
-  <w:style w:type="character" w:customStyle="1" w:styleId="Char">
-    <w:name w:val="无间隔 Char"/>
-    <w:basedOn w:val="a0"/>
-    <w:link w:val="a3"/>
+  <w:style w:type="character" w:customStyle="1" w:styleId="NoSpacingChar">
+    <w:name w:val="No Spacing Char"/>
+    <w:basedOn w:val="DefaultParagraphFont"/>
+    <w:link w:val="NoSpacing"/>
     <w:uiPriority w:val="1"/>
     <w:rsid w:val="00286460"/>
     <w:rPr>
       <w:rFonts w:eastAsiaTheme="minorEastAsia"/>
     </w:rPr>
   </w:style>
-  <w:style w:type="character" w:styleId="a4">
+  <w:style w:type="character" w:styleId="PlaceholderText">
     <w:name w:val="Placeholder Text"/>
-    <w:basedOn w:val="a0"/>
+    <w:basedOn w:val="DefaultParagraphFont"/>
     <w:uiPriority w:val="99"/>
     <w:semiHidden/>
     <w:rsid w:val="00102F10"/>
@@ -4541,11 +4885,11 @@
       <w:color w:val="808080"/>
     </w:rPr>
   </w:style>
-  <w:style w:type="paragraph" w:styleId="a5">
+  <w:style w:type="paragraph" w:styleId="Title">
     <w:name w:val="Title"/>
-    <w:basedOn w:val="a"/>
-    <w:next w:val="a"/>
-    <w:link w:val="Char0"/>
+    <w:basedOn w:val="Normal"/>
+    <w:next w:val="Normal"/>
+    <w:link w:val="TitleChar"/>
     <w:uiPriority w:val="10"/>
     <w:qFormat/>
     <w:rsid w:val="00102F10"/>
@@ -4561,10 +4905,10 @@
       <w:szCs w:val="56"/>
     </w:rPr>
   </w:style>
-  <w:style w:type="character" w:customStyle="1" w:styleId="Char0">
-    <w:name w:val="标题 Char"/>
-    <w:basedOn w:val="a0"/>
-    <w:link w:val="a5"/>
+  <w:style w:type="character" w:customStyle="1" w:styleId="TitleChar">
+    <w:name w:val="Title Char"/>
+    <w:basedOn w:val="DefaultParagraphFont"/>
+    <w:link w:val="Title"/>
     <w:uiPriority w:val="10"/>
     <w:rsid w:val="00102F10"/>
     <w:rPr>
@@ -4575,11 +4919,11 @@
       <w:szCs w:val="56"/>
     </w:rPr>
   </w:style>
-  <w:style w:type="paragraph" w:styleId="a6">
+  <w:style w:type="paragraph" w:styleId="Subtitle">
     <w:name w:val="Subtitle"/>
-    <w:basedOn w:val="a"/>
-    <w:next w:val="a"/>
-    <w:link w:val="Char1"/>
+    <w:basedOn w:val="Normal"/>
+    <w:next w:val="Normal"/>
+    <w:link w:val="SubtitleChar"/>
     <w:uiPriority w:val="11"/>
     <w:qFormat/>
     <w:rsid w:val="00102F10"/>
@@ -4594,10 +4938,10 @@
       <w:spacing w:val="15"/>
     </w:rPr>
   </w:style>
-  <w:style w:type="character" w:customStyle="1" w:styleId="Char1">
-    <w:name w:val="副标题 Char"/>
-    <w:basedOn w:val="a0"/>
-    <w:link w:val="a6"/>
+  <w:style w:type="character" w:customStyle="1" w:styleId="SubtitleChar">
+    <w:name w:val="Subtitle Char"/>
+    <w:basedOn w:val="DefaultParagraphFont"/>
+    <w:link w:val="Subtitle"/>
     <w:uiPriority w:val="11"/>
     <w:rsid w:val="00102F10"/>
     <w:rPr>
@@ -4606,10 +4950,10 @@
       <w:spacing w:val="15"/>
     </w:rPr>
   </w:style>
-  <w:style w:type="character" w:customStyle="1" w:styleId="1Char">
-    <w:name w:val="标题 1 Char"/>
-    <w:basedOn w:val="a0"/>
-    <w:link w:val="1"/>
+  <w:style w:type="character" w:customStyle="1" w:styleId="Heading1Char">
+    <w:name w:val="Heading 1 Char"/>
+    <w:basedOn w:val="DefaultParagraphFont"/>
+    <w:link w:val="Heading1"/>
     <w:uiPriority w:val="9"/>
     <w:rsid w:val="00102F10"/>
     <w:rPr>
@@ -4619,10 +4963,10 @@
       <w:szCs w:val="32"/>
     </w:rPr>
   </w:style>
-  <w:style w:type="character" w:customStyle="1" w:styleId="2Char">
-    <w:name w:val="标题 2 Char"/>
-    <w:basedOn w:val="a0"/>
-    <w:link w:val="2"/>
+  <w:style w:type="character" w:customStyle="1" w:styleId="Heading2Char">
+    <w:name w:val="Heading 2 Char"/>
+    <w:basedOn w:val="DefaultParagraphFont"/>
+    <w:link w:val="Heading2"/>
     <w:uiPriority w:val="9"/>
     <w:rsid w:val="00102F10"/>
     <w:rPr>
@@ -4632,10 +4976,10 @@
       <w:szCs w:val="26"/>
     </w:rPr>
   </w:style>
-  <w:style w:type="paragraph" w:styleId="TOC">
+  <w:style w:type="paragraph" w:styleId="TOCHeading">
     <w:name w:val="TOC Heading"/>
-    <w:basedOn w:val="1"/>
-    <w:next w:val="a"/>
+    <w:basedOn w:val="Heading1"/>
+    <w:next w:val="Normal"/>
     <w:uiPriority w:val="39"/>
     <w:unhideWhenUsed/>
     <w:qFormat/>
@@ -4644,10 +4988,10 @@
       <w:outlineLvl w:val="9"/>
     </w:pPr>
   </w:style>
-  <w:style w:type="paragraph" w:styleId="10">
+  <w:style w:type="paragraph" w:styleId="TOC1">
     <w:name w:val="toc 1"/>
-    <w:basedOn w:val="a"/>
-    <w:next w:val="a"/>
+    <w:basedOn w:val="Normal"/>
+    <w:next w:val="Normal"/>
     <w:autoRedefine/>
     <w:uiPriority w:val="39"/>
     <w:unhideWhenUsed/>
@@ -4656,10 +5000,10 @@
       <w:spacing w:after="100"/>
     </w:pPr>
   </w:style>
-  <w:style w:type="paragraph" w:styleId="20">
+  <w:style w:type="paragraph" w:styleId="TOC2">
     <w:name w:val="toc 2"/>
-    <w:basedOn w:val="a"/>
-    <w:next w:val="a"/>
+    <w:basedOn w:val="Normal"/>
+    <w:next w:val="Normal"/>
     <w:autoRedefine/>
     <w:uiPriority w:val="39"/>
     <w:unhideWhenUsed/>
@@ -4669,9 +5013,9 @@
       <w:ind w:left="220"/>
     </w:pPr>
   </w:style>
-  <w:style w:type="character" w:styleId="a7">
+  <w:style w:type="character" w:styleId="Hyperlink">
     <w:name w:val="Hyperlink"/>
-    <w:basedOn w:val="a0"/>
+    <w:basedOn w:val="DefaultParagraphFont"/>
     <w:uiPriority w:val="99"/>
     <w:unhideWhenUsed/>
     <w:rsid w:val="00102F10"/>
@@ -4680,9 +5024,9 @@
       <w:u w:val="single"/>
     </w:rPr>
   </w:style>
-  <w:style w:type="paragraph" w:styleId="a8">
+  <w:style w:type="paragraph" w:styleId="ListParagraph">
     <w:name w:val="List Paragraph"/>
-    <w:basedOn w:val="a"/>
+    <w:basedOn w:val="Normal"/>
     <w:uiPriority w:val="34"/>
     <w:qFormat/>
     <w:rsid w:val="00E91A68"/>
@@ -4691,10 +5035,10 @@
       <w:contextualSpacing/>
     </w:pPr>
   </w:style>
-  <w:style w:type="paragraph" w:styleId="a9">
+  <w:style w:type="paragraph" w:styleId="BalloonText">
     <w:name w:val="Balloon Text"/>
-    <w:basedOn w:val="a"/>
-    <w:link w:val="Char2"/>
+    <w:basedOn w:val="Normal"/>
+    <w:link w:val="BalloonTextChar"/>
     <w:uiPriority w:val="99"/>
     <w:semiHidden/>
     <w:unhideWhenUsed/>
@@ -4707,10 +5051,10 @@
       <w:szCs w:val="18"/>
     </w:rPr>
   </w:style>
-  <w:style w:type="character" w:customStyle="1" w:styleId="Char2">
-    <w:name w:val="批注框文本 Char"/>
-    <w:basedOn w:val="a0"/>
-    <w:link w:val="a9"/>
+  <w:style w:type="character" w:customStyle="1" w:styleId="BalloonTextChar">
+    <w:name w:val="Balloon Text Char"/>
+    <w:basedOn w:val="DefaultParagraphFont"/>
+    <w:link w:val="BalloonText"/>
     <w:uiPriority w:val="99"/>
     <w:semiHidden/>
     <w:rsid w:val="00E459AB"/>
@@ -4719,15 +5063,16 @@
       <w:szCs w:val="18"/>
     </w:rPr>
   </w:style>
-  <w:style w:type="table" w:styleId="aa">
+  <w:style w:type="table" w:styleId="TableGrid">
     <w:name w:val="Table Grid"/>
-    <w:basedOn w:val="a1"/>
+    <w:basedOn w:val="TableNormal"/>
     <w:uiPriority w:val="39"/>
     <w:rsid w:val="002B671D"/>
     <w:pPr>
       <w:spacing w:after="0" w:line="240" w:lineRule="auto"/>
     </w:pPr>
     <w:tblPr>
+      <w:tblInd w:w="0" w:type="dxa"/>
       <w:tblBorders>
         <w:top w:val="single" w:sz="4" w:space="0" w:color="auto"/>
         <w:left w:val="single" w:sz="4" w:space="0" w:color="auto"/>
@@ -4736,12 +5081,18 @@
         <w:insideH w:val="single" w:sz="4" w:space="0" w:color="auto"/>
         <w:insideV w:val="single" w:sz="4" w:space="0" w:color="auto"/>
       </w:tblBorders>
+      <w:tblCellMar>
+        <w:top w:w="0" w:type="dxa"/>
+        <w:left w:w="108" w:type="dxa"/>
+        <w:bottom w:w="0" w:type="dxa"/>
+        <w:right w:w="108" w:type="dxa"/>
+      </w:tblCellMar>
     </w:tblPr>
   </w:style>
-  <w:style w:type="paragraph" w:styleId="HTML">
+  <w:style w:type="paragraph" w:styleId="HTMLPreformatted">
     <w:name w:val="HTML Preformatted"/>
-    <w:basedOn w:val="a"/>
-    <w:link w:val="HTMLChar"/>
+    <w:basedOn w:val="Normal"/>
+    <w:link w:val="HTMLPreformattedChar"/>
     <w:uiPriority w:val="99"/>
     <w:semiHidden/>
     <w:unhideWhenUsed/>
@@ -4774,10 +5125,10 @@
       <w:lang w:eastAsia="zh-CN"/>
     </w:rPr>
   </w:style>
-  <w:style w:type="character" w:customStyle="1" w:styleId="HTMLChar">
-    <w:name w:val="HTML 预设格式 Char"/>
-    <w:basedOn w:val="a0"/>
-    <w:link w:val="HTML"/>
+  <w:style w:type="character" w:customStyle="1" w:styleId="HTMLPreformattedChar">
+    <w:name w:val="HTML Preformatted Char"/>
+    <w:basedOn w:val="DefaultParagraphFont"/>
+    <w:link w:val="HTMLPreformatted"/>
     <w:uiPriority w:val="99"/>
     <w:semiHidden/>
     <w:rsid w:val="00244736"/>
@@ -4790,524 +5141,7 @@
   </w:style>
   <w:style w:type="character" w:customStyle="1" w:styleId="c">
     <w:name w:val="c"/>
-    <w:basedOn w:val="a0"/>
-    <w:rsid w:val="00244736"/>
-  </w:style>
-</w:styles>
-</file>
-
-<file path=word/stylesWithEffects.xml><?xml version="1.0" encoding="utf-8"?>
-<w:styles xmlns:wpc="http://schemas.microsoft.com/office/word/2010/wordprocessingCanvas" xmlns:mc="http://schemas.openxmlformats.org/markup-compatibility/2006" xmlns:o="urn:schemas-microsoft-com:office:office" xmlns:r="http://schemas.openxmlformats.org/officeDocument/2006/relationships" xmlns:m="http://schemas.openxmlformats.org/officeDocument/2006/math" xmlns:v="urn:schemas-microsoft-com:vml" xmlns:wp14="http://schemas.microsoft.com/office/word/2010/wordprocessingDrawing" xmlns:wp="http://schemas.openxmlformats.org/drawingml/2006/wordprocessingDrawing" xmlns:w10="urn:schemas-microsoft-com:office:word" xmlns:w="http://schemas.openxmlformats.org/wordprocessingml/2006/main" xmlns:w14="http://schemas.microsoft.com/office/word/2010/wordml" xmlns:wpg="http://schemas.microsoft.com/office/word/2010/wordprocessingGroup" xmlns:wpi="http://schemas.microsoft.com/office/word/2010/wordprocessingInk" xmlns:wne="http://schemas.microsoft.com/office/word/2006/wordml" xmlns:wps="http://schemas.microsoft.com/office/word/2010/wordprocessingShape" mc:Ignorable="w14 wp14">
-  <w:docDefaults>
-    <w:rPrDefault>
-      <w:rPr>
-        <w:rFonts w:asciiTheme="minorHAnsi" w:eastAsia="宋体" w:hAnsiTheme="minorHAnsi" w:cstheme="minorBidi"/>
-        <w:sz w:val="22"/>
-        <w:szCs w:val="22"/>
-        <w:lang w:val="en-US" w:eastAsia="en-US" w:bidi="ar-SA"/>
-      </w:rPr>
-    </w:rPrDefault>
-    <w:pPrDefault>
-      <w:pPr>
-        <w:spacing w:after="160" w:line="259" w:lineRule="auto"/>
-      </w:pPr>
-    </w:pPrDefault>
-  </w:docDefaults>
-  <w:latentStyles w:defLockedState="0" w:defUIPriority="99" w:defSemiHidden="1" w:defUnhideWhenUsed="1" w:defQFormat="0" w:count="267">
-    <w:lsdException w:name="Normal" w:semiHidden="0" w:uiPriority="0" w:unhideWhenUsed="0" w:qFormat="1"/>
-    <w:lsdException w:name="heading 1" w:semiHidden="0" w:uiPriority="9" w:unhideWhenUsed="0" w:qFormat="1"/>
-    <w:lsdException w:name="heading 2" w:uiPriority="9" w:qFormat="1"/>
-    <w:lsdException w:name="heading 3" w:uiPriority="9" w:qFormat="1"/>
-    <w:lsdException w:name="heading 4" w:uiPriority="9" w:qFormat="1"/>
-    <w:lsdException w:name="heading 5" w:uiPriority="9" w:qFormat="1"/>
-    <w:lsdException w:name="heading 6" w:uiPriority="9" w:qFormat="1"/>
-    <w:lsdException w:name="heading 7" w:uiPriority="9" w:qFormat="1"/>
-    <w:lsdException w:name="heading 8" w:uiPriority="9" w:qFormat="1"/>
-    <w:lsdException w:name="heading 9" w:uiPriority="9" w:qFormat="1"/>
-    <w:lsdException w:name="toc 1" w:uiPriority="39"/>
-    <w:lsdException w:name="toc 2" w:uiPriority="39"/>
-    <w:lsdException w:name="toc 3" w:uiPriority="39"/>
-    <w:lsdException w:name="toc 4" w:uiPriority="39"/>
-    <w:lsdException w:name="toc 5" w:uiPriority="39"/>
-    <w:lsdException w:name="toc 6" w:uiPriority="39"/>
-    <w:lsdException w:name="toc 7" w:uiPriority="39"/>
-    <w:lsdException w:name="toc 8" w:uiPriority="39"/>
-    <w:lsdException w:name="toc 9" w:uiPriority="39"/>
-    <w:lsdException w:name="caption" w:uiPriority="35" w:qFormat="1"/>
-    <w:lsdException w:name="Title" w:semiHidden="0" w:uiPriority="10" w:unhideWhenUsed="0" w:qFormat="1"/>
-    <w:lsdException w:name="Default Paragraph Font" w:uiPriority="1"/>
-    <w:lsdException w:name="Subtitle" w:semiHidden="0" w:uiPriority="11" w:unhideWhenUsed="0" w:qFormat="1"/>
-    <w:lsdException w:name="Strong" w:semiHidden="0" w:uiPriority="22" w:unhideWhenUsed="0" w:qFormat="1"/>
-    <w:lsdException w:name="Emphasis" w:semiHidden="0" w:uiPriority="20" w:unhideWhenUsed="0" w:qFormat="1"/>
-    <w:lsdException w:name="Table Grid" w:semiHidden="0" w:uiPriority="39" w:unhideWhenUsed="0"/>
-    <w:lsdException w:name="Placeholder Text" w:unhideWhenUsed="0"/>
-    <w:lsdException w:name="No Spacing" w:semiHidden="0" w:uiPriority="1" w:unhideWhenUsed="0" w:qFormat="1"/>
-    <w:lsdException w:name="Light Shading" w:semiHidden="0" w:uiPriority="60" w:unhideWhenUsed="0"/>
-    <w:lsdException w:name="Light List" w:semiHidden="0" w:uiPriority="61" w:unhideWhenUsed="0"/>
-    <w:lsdException w:name="Light Grid" w:semiHidden="0" w:uiPriority="62" w:unhideWhenUsed="0"/>
-    <w:lsdException w:name="Medium Shading 1" w:semiHidden="0" w:uiPriority="63" w:unhideWhenUsed="0"/>
-    <w:lsdException w:name="Medium Shading 2" w:semiHidden="0" w:uiPriority="64" w:unhideWhenUsed="0"/>
-    <w:lsdException w:name="Medium List 1" w:semiHidden="0" w:uiPriority="65" w:unhideWhenUsed="0"/>
-    <w:lsdException w:name="Medium List 2" w:semiHidden="0" w:uiPriority="66" w:unhideWhenUsed="0"/>
-    <w:lsdException w:name="Medium Grid 1" w:semiHidden="0" w:uiPriority="67" w:unhideWhenUsed="0"/>
-    <w:lsdException w:name="Medium Grid 2" w:semiHidden="0" w:uiPriority="68" w:unhideWhenUsed="0"/>
-    <w:lsdException w:name="Medium Grid 3" w:semiHidden="0" w:uiPriority="69" w:unhideWhenUsed="0"/>
-    <w:lsdException w:name="Dark List" w:semiHidden="0" w:uiPriority="70" w:unhideWhenUsed="0"/>
-    <w:lsdException w:name="Colorful Shading" w:semiHidden="0" w:uiPriority="71" w:unhideWhenUsed="0"/>
-    <w:lsdException w:name="Colorful List" w:semiHidden="0" w:uiPriority="72" w:unhideWhenUsed="0"/>
-    <w:lsdException w:name="Colorful Grid" w:semiHidden="0" w:uiPriority="73" w:unhideWhenUsed="0"/>
-    <w:lsdException w:name="Light Shading Accent 1" w:semiHidden="0" w:uiPriority="60" w:unhideWhenUsed="0"/>
-    <w:lsdException w:name="Light List Accent 1" w:semiHidden="0" w:uiPriority="61" w:unhideWhenUsed="0"/>
-    <w:lsdException w:name="Light Grid Accent 1" w:semiHidden="0" w:uiPriority="62" w:unhideWhenUsed="0"/>
-    <w:lsdException w:name="Medium Shading 1 Accent 1" w:semiHidden="0" w:uiPriority="63" w:unhideWhenUsed="0"/>
-    <w:lsdException w:name="Medium Shading 2 Accent 1" w:semiHidden="0" w:uiPriority="64" w:unhideWhenUsed="0"/>
-    <w:lsdException w:name="Medium List 1 Accent 1" w:semiHidden="0" w:uiPriority="65" w:unhideWhenUsed="0"/>
-    <w:lsdException w:name="Revision" w:unhideWhenUsed="0"/>
-    <w:lsdException w:name="List Paragraph" w:semiHidden="0" w:uiPriority="34" w:unhideWhenUsed="0" w:qFormat="1"/>
-    <w:lsdException w:name="Quote" w:semiHidden="0" w:uiPriority="29" w:unhideWhenUsed="0" w:qFormat="1"/>
-    <w:lsdException w:name="Intense Quote" w:semiHidden="0" w:uiPriority="30" w:unhideWhenUsed="0" w:qFormat="1"/>
-    <w:lsdException w:name="Medium List 2 Accent 1" w:semiHidden="0" w:uiPriority="66" w:unhideWhenUsed="0"/>
-    <w:lsdException w:name="Medium Grid 1 Accent 1" w:semiHidden="0" w:uiPriority="67" w:unhideWhenUsed="0"/>
-    <w:lsdException w:name="Medium Grid 2 Accent 1" w:semiHidden="0" w:uiPriority="68" w:unhideWhenUsed="0"/>
-    <w:lsdException w:name="Medium Grid 3 Accent 1" w:semiHidden="0" w:uiPriority="69" w:unhideWhenUsed="0"/>
-    <w:lsdException w:name="Dark List Accent 1" w:semiHidden="0" w:uiPriority="70" w:unhideWhenUsed="0"/>
-    <w:lsdException w:name="Colorful Shading Accent 1" w:semiHidden="0" w:uiPriority="71" w:unhideWhenUsed="0"/>
-    <w:lsdException w:name="Colorful List Accent 1" w:semiHidden="0" w:uiPriority="72" w:unhideWhenUsed="0"/>
-    <w:lsdException w:name="Colorful Grid Accent 1" w:semiHidden="0" w:uiPriority="73" w:unhideWhenUsed="0"/>
-    <w:lsdException w:name="Light Shading Accent 2" w:semiHidden="0" w:uiPriority="60" w:unhideWhenUsed="0"/>
-    <w:lsdException w:name="Light List Accent 2" w:semiHidden="0" w:uiPriority="61" w:unhideWhenUsed="0"/>
-    <w:lsdException w:name="Light Grid Accent 2" w:semiHidden="0" w:uiPriority="62" w:unhideWhenUsed="0"/>
-    <w:lsdException w:name="Medium Shading 1 Accent 2" w:semiHidden="0" w:uiPriority="63" w:unhideWhenUsed="0"/>
-    <w:lsdException w:name="Medium Shading 2 Accent 2" w:semiHidden="0" w:uiPriority="64" w:unhideWhenUsed="0"/>
-    <w:lsdException w:name="Medium List 1 Accent 2" w:semiHidden="0" w:uiPriority="65" w:unhideWhenUsed="0"/>
-    <w:lsdException w:name="Medium List 2 Accent 2" w:semiHidden="0" w:uiPriority="66" w:unhideWhenUsed="0"/>
-    <w:lsdException w:name="Medium Grid 1 Accent 2" w:semiHidden="0" w:uiPriority="67" w:unhideWhenUsed="0"/>
-    <w:lsdException w:name="Medium Grid 2 Accent 2" w:semiHidden="0" w:uiPriority="68" w:unhideWhenUsed="0"/>
-    <w:lsdException w:name="Medium Grid 3 Accent 2" w:semiHidden="0" w:uiPriority="69" w:unhideWhenUsed="0"/>
-    <w:lsdException w:name="Dark List Accent 2" w:semiHidden="0" w:uiPriority="70" w:unhideWhenUsed="0"/>
-    <w:lsdException w:name="Colorful Shading Accent 2" w:semiHidden="0" w:uiPriority="71" w:unhideWhenUsed="0"/>
-    <w:lsdException w:name="Colorful List Accent 2" w:semiHidden="0" w:uiPriority="72" w:unhideWhenUsed="0"/>
-    <w:lsdException w:name="Colorful Grid Accent 2" w:semiHidden="0" w:uiPriority="73" w:unhideWhenUsed="0"/>
-    <w:lsdException w:name="Light Shading Accent 3" w:semiHidden="0" w:uiPriority="60" w:unhideWhenUsed="0"/>
-    <w:lsdException w:name="Light List Accent 3" w:semiHidden="0" w:uiPriority="61" w:unhideWhenUsed="0"/>
-    <w:lsdException w:name="Light Grid Accent 3" w:semiHidden="0" w:uiPriority="62" w:unhideWhenUsed="0"/>
-    <w:lsdException w:name="Medium Shading 1 Accent 3" w:semiHidden="0" w:uiPriority="63" w:unhideWhenUsed="0"/>
-    <w:lsdException w:name="Medium Shading 2 Accent 3" w:semiHidden="0" w:uiPriority="64" w:unhideWhenUsed="0"/>
-    <w:lsdException w:name="Medium List 1 Accent 3" w:semiHidden="0" w:uiPriority="65" w:unhideWhenUsed="0"/>
-    <w:lsdException w:name="Medium List 2 Accent 3" w:semiHidden="0" w:uiPriority="66" w:unhideWhenUsed="0"/>
-    <w:lsdException w:name="Medium Grid 1 Accent 3" w:semiHidden="0" w:uiPriority="67" w:unhideWhenUsed="0"/>
-    <w:lsdException w:name="Medium Grid 2 Accent 3" w:semiHidden="0" w:uiPriority="68" w:unhideWhenUsed="0"/>
-    <w:lsdException w:name="Medium Grid 3 Accent 3" w:semiHidden="0" w:uiPriority="69" w:unhideWhenUsed="0"/>
-    <w:lsdException w:name="Dark List Accent 3" w:semiHidden="0" w:uiPriority="70" w:unhideWhenUsed="0"/>
-    <w:lsdException w:name="Colorful Shading Accent 3" w:semiHidden="0" w:uiPriority="71" w:unhideWhenUsed="0"/>
-    <w:lsdException w:name="Colorful List Accent 3" w:semiHidden="0" w:uiPriority="72" w:unhideWhenUsed="0"/>
-    <w:lsdException w:name="Colorful Grid Accent 3" w:semiHidden="0" w:uiPriority="73" w:unhideWhenUsed="0"/>
-    <w:lsdException w:name="Light Shading Accent 4" w:semiHidden="0" w:uiPriority="60" w:unhideWhenUsed="0"/>
-    <w:lsdException w:name="Light List Accent 4" w:semiHidden="0" w:uiPriority="61" w:unhideWhenUsed="0"/>
-    <w:lsdException w:name="Light Grid Accent 4" w:semiHidden="0" w:uiPriority="62" w:unhideWhenUsed="0"/>
-    <w:lsdException w:name="Medium Shading 1 Accent 4" w:semiHidden="0" w:uiPriority="63" w:unhideWhenUsed="0"/>
-    <w:lsdException w:name="Medium Shading 2 Accent 4" w:semiHidden="0" w:uiPriority="64" w:unhideWhenUsed="0"/>
-    <w:lsdException w:name="Medium List 1 Accent 4" w:semiHidden="0" w:uiPriority="65" w:unhideWhenUsed="0"/>
-    <w:lsdException w:name="Medium List 2 Accent 4" w:semiHidden="0" w:uiPriority="66" w:unhideWhenUsed="0"/>
-    <w:lsdException w:name="Medium Grid 1 Accent 4" w:semiHidden="0" w:uiPriority="67" w:unhideWhenUsed="0"/>
-    <w:lsdException w:name="Medium Grid 2 Accent 4" w:semiHidden="0" w:uiPriority="68" w:unhideWhenUsed="0"/>
-    <w:lsdException w:name="Medium Grid 3 Accent 4" w:semiHidden="0" w:uiPriority="69" w:unhideWhenUsed="0"/>
-    <w:lsdException w:name="Dark List Accent 4" w:semiHidden="0" w:uiPriority="70" w:unhideWhenUsed="0"/>
-    <w:lsdException w:name="Colorful Shading Accent 4" w:semiHidden="0" w:uiPriority="71" w:unhideWhenUsed="0"/>
-    <w:lsdException w:name="Colorful List Accent 4" w:semiHidden="0" w:uiPriority="72" w:unhideWhenUsed="0"/>
-    <w:lsdException w:name="Colorful Grid Accent 4" w:semiHidden="0" w:uiPriority="73" w:unhideWhenUsed="0"/>
-    <w:lsdException w:name="Light Shading Accent 5" w:semiHidden="0" w:uiPriority="60" w:unhideWhenUsed="0"/>
-    <w:lsdException w:name="Light List Accent 5" w:semiHidden="0" w:uiPriority="61" w:unhideWhenUsed="0"/>
-    <w:lsdException w:name="Light Grid Accent 5" w:semiHidden="0" w:uiPriority="62" w:unhideWhenUsed="0"/>
-    <w:lsdException w:name="Medium Shading 1 Accent 5" w:semiHidden="0" w:uiPriority="63" w:unhideWhenUsed="0"/>
-    <w:lsdException w:name="Medium Shading 2 Accent 5" w:semiHidden="0" w:uiPriority="64" w:unhideWhenUsed="0"/>
-    <w:lsdException w:name="Medium List 1 Accent 5" w:semiHidden="0" w:uiPriority="65" w:unhideWhenUsed="0"/>
-    <w:lsdException w:name="Medium List 2 Accent 5" w:semiHidden="0" w:uiPriority="66" w:unhideWhenUsed="0"/>
-    <w:lsdException w:name="Medium Grid 1 Accent 5" w:semiHidden="0" w:uiPriority="67" w:unhideWhenUsed="0"/>
-    <w:lsdException w:name="Medium Grid 2 Accent 5" w:semiHidden="0" w:uiPriority="68" w:unhideWhenUsed="0"/>
-    <w:lsdException w:name="Medium Grid 3 Accent 5" w:semiHidden="0" w:uiPriority="69" w:unhideWhenUsed="0"/>
-    <w:lsdException w:name="Dark List Accent 5" w:semiHidden="0" w:uiPriority="70" w:unhideWhenUsed="0"/>
-    <w:lsdException w:name="Colorful Shading Accent 5" w:semiHidden="0" w:uiPriority="71" w:unhideWhenUsed="0"/>
-    <w:lsdException w:name="Colorful List Accent 5" w:semiHidden="0" w:uiPriority="72" w:unhideWhenUsed="0"/>
-    <w:lsdException w:name="Colorful Grid Accent 5" w:semiHidden="0" w:uiPriority="73" w:unhideWhenUsed="0"/>
-    <w:lsdException w:name="Light Shading Accent 6" w:semiHidden="0" w:uiPriority="60" w:unhideWhenUsed="0"/>
-    <w:lsdException w:name="Light List Accent 6" w:semiHidden="0" w:uiPriority="61" w:unhideWhenUsed="0"/>
-    <w:lsdException w:name="Light Grid Accent 6" w:semiHidden="0" w:uiPriority="62" w:unhideWhenUsed="0"/>
-    <w:lsdException w:name="Medium Shading 1 Accent 6" w:semiHidden="0" w:uiPriority="63" w:unhideWhenUsed="0"/>
-    <w:lsdException w:name="Medium Shading 2 Accent 6" w:semiHidden="0" w:uiPriority="64" w:unhideWhenUsed="0"/>
-    <w:lsdException w:name="Medium List 1 Accent 6" w:semiHidden="0" w:uiPriority="65" w:unhideWhenUsed="0"/>
-    <w:lsdException w:name="Medium List 2 Accent 6" w:semiHidden="0" w:uiPriority="66" w:unhideWhenUsed="0"/>
-    <w:lsdException w:name="Medium Grid 1 Accent 6" w:semiHidden="0" w:uiPriority="67" w:unhideWhenUsed="0"/>
-    <w:lsdException w:name="Medium Grid 2 Accent 6" w:semiHidden="0" w:uiPriority="68" w:unhideWhenUsed="0"/>
-    <w:lsdException w:name="Medium Grid 3 Accent 6" w:semiHidden="0" w:uiPriority="69" w:unhideWhenUsed="0"/>
-    <w:lsdException w:name="Dark List Accent 6" w:semiHidden="0" w:uiPriority="70" w:unhideWhenUsed="0"/>
-    <w:lsdException w:name="Colorful Shading Accent 6" w:semiHidden="0" w:uiPriority="71" w:unhideWhenUsed="0"/>
-    <w:lsdException w:name="Colorful List Accent 6" w:semiHidden="0" w:uiPriority="72" w:unhideWhenUsed="0"/>
-    <w:lsdException w:name="Colorful Grid Accent 6" w:semiHidden="0" w:uiPriority="73" w:unhideWhenUsed="0"/>
-    <w:lsdException w:name="Subtle Emphasis" w:semiHidden="0" w:uiPriority="19" w:unhideWhenUsed="0" w:qFormat="1"/>
-    <w:lsdException w:name="Intense Emphasis" w:semiHidden="0" w:uiPriority="21" w:unhideWhenUsed="0" w:qFormat="1"/>
-    <w:lsdException w:name="Subtle Reference" w:semiHidden="0" w:uiPriority="31" w:unhideWhenUsed="0" w:qFormat="1"/>
-    <w:lsdException w:name="Intense Reference" w:semiHidden="0" w:uiPriority="32" w:unhideWhenUsed="0" w:qFormat="1"/>
-    <w:lsdException w:name="Book Title" w:semiHidden="0" w:uiPriority="33" w:unhideWhenUsed="0" w:qFormat="1"/>
-    <w:lsdException w:name="Bibliography" w:uiPriority="37"/>
-    <w:lsdException w:name="TOC Heading" w:uiPriority="39" w:qFormat="1"/>
-  </w:latentStyles>
-  <w:style w:type="paragraph" w:default="1" w:styleId="a">
-    <w:name w:val="Normal"/>
-    <w:qFormat/>
-  </w:style>
-  <w:style w:type="paragraph" w:styleId="1">
-    <w:name w:val="heading 1"/>
-    <w:basedOn w:val="a"/>
-    <w:next w:val="a"/>
-    <w:link w:val="1Char"/>
-    <w:uiPriority w:val="9"/>
-    <w:qFormat/>
-    <w:rsid w:val="00102F10"/>
-    <w:pPr>
-      <w:keepNext/>
-      <w:keepLines/>
-      <w:spacing w:before="240" w:after="0"/>
-      <w:outlineLvl w:val="0"/>
-    </w:pPr>
-    <w:rPr>
-      <w:rFonts w:asciiTheme="majorHAnsi" w:eastAsiaTheme="majorEastAsia" w:hAnsiTheme="majorHAnsi" w:cstheme="majorBidi"/>
-      <w:color w:val="2E74B5" w:themeColor="accent1" w:themeShade="BF"/>
-      <w:sz w:val="32"/>
-      <w:szCs w:val="32"/>
-    </w:rPr>
-  </w:style>
-  <w:style w:type="paragraph" w:styleId="2">
-    <w:name w:val="heading 2"/>
-    <w:basedOn w:val="a"/>
-    <w:next w:val="a"/>
-    <w:link w:val="2Char"/>
-    <w:uiPriority w:val="9"/>
-    <w:unhideWhenUsed/>
-    <w:qFormat/>
-    <w:rsid w:val="00102F10"/>
-    <w:pPr>
-      <w:keepNext/>
-      <w:keepLines/>
-      <w:spacing w:before="40" w:after="0"/>
-      <w:outlineLvl w:val="1"/>
-    </w:pPr>
-    <w:rPr>
-      <w:rFonts w:asciiTheme="majorHAnsi" w:eastAsiaTheme="majorEastAsia" w:hAnsiTheme="majorHAnsi" w:cstheme="majorBidi"/>
-      <w:color w:val="2E74B5" w:themeColor="accent1" w:themeShade="BF"/>
-      <w:sz w:val="26"/>
-      <w:szCs w:val="26"/>
-    </w:rPr>
-  </w:style>
-  <w:style w:type="character" w:default="1" w:styleId="a0">
-    <w:name w:val="Default Paragraph Font"/>
-    <w:uiPriority w:val="1"/>
-    <w:unhideWhenUsed/>
-  </w:style>
-  <w:style w:type="table" w:default="1" w:styleId="a1">
-    <w:name w:val="Normal Table"/>
-    <w:uiPriority w:val="99"/>
-    <w:semiHidden/>
-    <w:unhideWhenUsed/>
-    <w:tblPr>
-      <w:tblInd w:w="0" w:type="dxa"/>
-      <w:tblCellMar>
-        <w:top w:w="0" w:type="dxa"/>
-        <w:left w:w="108" w:type="dxa"/>
-        <w:bottom w:w="0" w:type="dxa"/>
-        <w:right w:w="108" w:type="dxa"/>
-      </w:tblCellMar>
-    </w:tblPr>
-  </w:style>
-  <w:style w:type="numbering" w:default="1" w:styleId="a2">
-    <w:name w:val="No List"/>
-    <w:uiPriority w:val="99"/>
-    <w:semiHidden/>
-    <w:unhideWhenUsed/>
-  </w:style>
-  <w:style w:type="paragraph" w:styleId="a3">
-    <w:name w:val="No Spacing"/>
-    <w:link w:val="Char"/>
-    <w:uiPriority w:val="1"/>
-    <w:qFormat/>
-    <w:rsid w:val="00286460"/>
-    <w:pPr>
-      <w:spacing w:after="0" w:line="240" w:lineRule="auto"/>
-    </w:pPr>
-    <w:rPr>
-      <w:rFonts w:eastAsiaTheme="minorEastAsia"/>
-    </w:rPr>
-  </w:style>
-  <w:style w:type="character" w:customStyle="1" w:styleId="Char">
-    <w:name w:val="无间隔 Char"/>
-    <w:basedOn w:val="a0"/>
-    <w:link w:val="a3"/>
-    <w:uiPriority w:val="1"/>
-    <w:rsid w:val="00286460"/>
-    <w:rPr>
-      <w:rFonts w:eastAsiaTheme="minorEastAsia"/>
-    </w:rPr>
-  </w:style>
-  <w:style w:type="character" w:styleId="a4">
-    <w:name w:val="Placeholder Text"/>
-    <w:basedOn w:val="a0"/>
-    <w:uiPriority w:val="99"/>
-    <w:semiHidden/>
-    <w:rsid w:val="00102F10"/>
-    <w:rPr>
-      <w:color w:val="808080"/>
-    </w:rPr>
-  </w:style>
-  <w:style w:type="paragraph" w:styleId="a5">
-    <w:name w:val="Title"/>
-    <w:basedOn w:val="a"/>
-    <w:next w:val="a"/>
-    <w:link w:val="Char0"/>
-    <w:uiPriority w:val="10"/>
-    <w:qFormat/>
-    <w:rsid w:val="00102F10"/>
-    <w:pPr>
-      <w:spacing w:after="0" w:line="240" w:lineRule="auto"/>
-      <w:contextualSpacing/>
-    </w:pPr>
-    <w:rPr>
-      <w:rFonts w:asciiTheme="majorHAnsi" w:eastAsiaTheme="majorEastAsia" w:hAnsiTheme="majorHAnsi" w:cstheme="majorBidi"/>
-      <w:spacing w:val="-10"/>
-      <w:kern w:val="28"/>
-      <w:sz w:val="56"/>
-      <w:szCs w:val="56"/>
-    </w:rPr>
-  </w:style>
-  <w:style w:type="character" w:customStyle="1" w:styleId="Char0">
-    <w:name w:val="标题 Char"/>
-    <w:basedOn w:val="a0"/>
-    <w:link w:val="a5"/>
-    <w:uiPriority w:val="10"/>
-    <w:rsid w:val="00102F10"/>
-    <w:rPr>
-      <w:rFonts w:asciiTheme="majorHAnsi" w:eastAsiaTheme="majorEastAsia" w:hAnsiTheme="majorHAnsi" w:cstheme="majorBidi"/>
-      <w:spacing w:val="-10"/>
-      <w:kern w:val="28"/>
-      <w:sz w:val="56"/>
-      <w:szCs w:val="56"/>
-    </w:rPr>
-  </w:style>
-  <w:style w:type="paragraph" w:styleId="a6">
-    <w:name w:val="Subtitle"/>
-    <w:basedOn w:val="a"/>
-    <w:next w:val="a"/>
-    <w:link w:val="Char1"/>
-    <w:uiPriority w:val="11"/>
-    <w:qFormat/>
-    <w:rsid w:val="00102F10"/>
-    <w:pPr>
-      <w:numPr>
-        <w:ilvl w:val="1"/>
-      </w:numPr>
-    </w:pPr>
-    <w:rPr>
-      <w:rFonts w:eastAsiaTheme="minorEastAsia"/>
-      <w:color w:val="5A5A5A" w:themeColor="text1" w:themeTint="A5"/>
-      <w:spacing w:val="15"/>
-    </w:rPr>
-  </w:style>
-  <w:style w:type="character" w:customStyle="1" w:styleId="Char1">
-    <w:name w:val="副标题 Char"/>
-    <w:basedOn w:val="a0"/>
-    <w:link w:val="a6"/>
-    <w:uiPriority w:val="11"/>
-    <w:rsid w:val="00102F10"/>
-    <w:rPr>
-      <w:rFonts w:eastAsiaTheme="minorEastAsia"/>
-      <w:color w:val="5A5A5A" w:themeColor="text1" w:themeTint="A5"/>
-      <w:spacing w:val="15"/>
-    </w:rPr>
-  </w:style>
-  <w:style w:type="character" w:customStyle="1" w:styleId="1Char">
-    <w:name w:val="标题 1 Char"/>
-    <w:basedOn w:val="a0"/>
-    <w:link w:val="1"/>
-    <w:uiPriority w:val="9"/>
-    <w:rsid w:val="00102F10"/>
-    <w:rPr>
-      <w:rFonts w:asciiTheme="majorHAnsi" w:eastAsiaTheme="majorEastAsia" w:hAnsiTheme="majorHAnsi" w:cstheme="majorBidi"/>
-      <w:color w:val="2E74B5" w:themeColor="accent1" w:themeShade="BF"/>
-      <w:sz w:val="32"/>
-      <w:szCs w:val="32"/>
-    </w:rPr>
-  </w:style>
-  <w:style w:type="character" w:customStyle="1" w:styleId="2Char">
-    <w:name w:val="标题 2 Char"/>
-    <w:basedOn w:val="a0"/>
-    <w:link w:val="2"/>
-    <w:uiPriority w:val="9"/>
-    <w:rsid w:val="00102F10"/>
-    <w:rPr>
-      <w:rFonts w:asciiTheme="majorHAnsi" w:eastAsiaTheme="majorEastAsia" w:hAnsiTheme="majorHAnsi" w:cstheme="majorBidi"/>
-      <w:color w:val="2E74B5" w:themeColor="accent1" w:themeShade="BF"/>
-      <w:sz w:val="26"/>
-      <w:szCs w:val="26"/>
-    </w:rPr>
-  </w:style>
-  <w:style w:type="paragraph" w:styleId="TOC">
-    <w:name w:val="TOC Heading"/>
-    <w:basedOn w:val="1"/>
-    <w:next w:val="a"/>
-    <w:uiPriority w:val="39"/>
-    <w:unhideWhenUsed/>
-    <w:qFormat/>
-    <w:rsid w:val="00102F10"/>
-    <w:pPr>
-      <w:outlineLvl w:val="9"/>
-    </w:pPr>
-  </w:style>
-  <w:style w:type="paragraph" w:styleId="10">
-    <w:name w:val="toc 1"/>
-    <w:basedOn w:val="a"/>
-    <w:next w:val="a"/>
-    <w:autoRedefine/>
-    <w:uiPriority w:val="39"/>
-    <w:unhideWhenUsed/>
-    <w:rsid w:val="00102F10"/>
-    <w:pPr>
-      <w:spacing w:after="100"/>
-    </w:pPr>
-  </w:style>
-  <w:style w:type="paragraph" w:styleId="20">
-    <w:name w:val="toc 2"/>
-    <w:basedOn w:val="a"/>
-    <w:next w:val="a"/>
-    <w:autoRedefine/>
-    <w:uiPriority w:val="39"/>
-    <w:unhideWhenUsed/>
-    <w:rsid w:val="00102F10"/>
-    <w:pPr>
-      <w:spacing w:after="100"/>
-      <w:ind w:left="220"/>
-    </w:pPr>
-  </w:style>
-  <w:style w:type="character" w:styleId="a7">
-    <w:name w:val="Hyperlink"/>
-    <w:basedOn w:val="a0"/>
-    <w:uiPriority w:val="99"/>
-    <w:unhideWhenUsed/>
-    <w:rsid w:val="00102F10"/>
-    <w:rPr>
-      <w:color w:val="0563C1" w:themeColor="hyperlink"/>
-      <w:u w:val="single"/>
-    </w:rPr>
-  </w:style>
-  <w:style w:type="paragraph" w:styleId="a8">
-    <w:name w:val="List Paragraph"/>
-    <w:basedOn w:val="a"/>
-    <w:uiPriority w:val="34"/>
-    <w:qFormat/>
-    <w:rsid w:val="00E91A68"/>
-    <w:pPr>
-      <w:ind w:left="720"/>
-      <w:contextualSpacing/>
-    </w:pPr>
-  </w:style>
-  <w:style w:type="paragraph" w:styleId="a9">
-    <w:name w:val="Balloon Text"/>
-    <w:basedOn w:val="a"/>
-    <w:link w:val="Char2"/>
-    <w:uiPriority w:val="99"/>
-    <w:semiHidden/>
-    <w:unhideWhenUsed/>
-    <w:rsid w:val="00E459AB"/>
-    <w:pPr>
-      <w:spacing w:after="0" w:line="240" w:lineRule="auto"/>
-    </w:pPr>
-    <w:rPr>
-      <w:sz w:val="18"/>
-      <w:szCs w:val="18"/>
-    </w:rPr>
-  </w:style>
-  <w:style w:type="character" w:customStyle="1" w:styleId="Char2">
-    <w:name w:val="批注框文本 Char"/>
-    <w:basedOn w:val="a0"/>
-    <w:link w:val="a9"/>
-    <w:uiPriority w:val="99"/>
-    <w:semiHidden/>
-    <w:rsid w:val="00E459AB"/>
-    <w:rPr>
-      <w:sz w:val="18"/>
-      <w:szCs w:val="18"/>
-    </w:rPr>
-  </w:style>
-  <w:style w:type="table" w:styleId="aa">
-    <w:name w:val="Table Grid"/>
-    <w:basedOn w:val="a1"/>
-    <w:uiPriority w:val="39"/>
-    <w:rsid w:val="002B671D"/>
-    <w:pPr>
-      <w:spacing w:after="0" w:line="240" w:lineRule="auto"/>
-    </w:pPr>
-    <w:tblPr>
-      <w:tblBorders>
-        <w:top w:val="single" w:sz="4" w:space="0" w:color="auto"/>
-        <w:left w:val="single" w:sz="4" w:space="0" w:color="auto"/>
-        <w:bottom w:val="single" w:sz="4" w:space="0" w:color="auto"/>
-        <w:right w:val="single" w:sz="4" w:space="0" w:color="auto"/>
-        <w:insideH w:val="single" w:sz="4" w:space="0" w:color="auto"/>
-        <w:insideV w:val="single" w:sz="4" w:space="0" w:color="auto"/>
-      </w:tblBorders>
-    </w:tblPr>
-  </w:style>
-  <w:style w:type="paragraph" w:styleId="HTML">
-    <w:name w:val="HTML Preformatted"/>
-    <w:basedOn w:val="a"/>
-    <w:link w:val="HTMLChar"/>
-    <w:uiPriority w:val="99"/>
-    <w:semiHidden/>
-    <w:unhideWhenUsed/>
-    <w:rsid w:val="00244736"/>
-    <w:pPr>
-      <w:tabs>
-        <w:tab w:val="left" w:pos="916"/>
-        <w:tab w:val="left" w:pos="1832"/>
-        <w:tab w:val="left" w:pos="2748"/>
-        <w:tab w:val="left" w:pos="3664"/>
-        <w:tab w:val="left" w:pos="4580"/>
-        <w:tab w:val="left" w:pos="5496"/>
-        <w:tab w:val="left" w:pos="6412"/>
-        <w:tab w:val="left" w:pos="7328"/>
-        <w:tab w:val="left" w:pos="8244"/>
-        <w:tab w:val="left" w:pos="9160"/>
-        <w:tab w:val="left" w:pos="10076"/>
-        <w:tab w:val="left" w:pos="10992"/>
-        <w:tab w:val="left" w:pos="11908"/>
-        <w:tab w:val="left" w:pos="12824"/>
-        <w:tab w:val="left" w:pos="13740"/>
-        <w:tab w:val="left" w:pos="14656"/>
-      </w:tabs>
-      <w:spacing w:after="0" w:line="240" w:lineRule="auto"/>
-    </w:pPr>
-    <w:rPr>
-      <w:rFonts w:ascii="宋体" w:hAnsi="宋体" w:cs="宋体"/>
-      <w:sz w:val="24"/>
-      <w:szCs w:val="24"/>
-      <w:lang w:eastAsia="zh-CN"/>
-    </w:rPr>
-  </w:style>
-  <w:style w:type="character" w:customStyle="1" w:styleId="HTMLChar">
-    <w:name w:val="HTML 预设格式 Char"/>
-    <w:basedOn w:val="a0"/>
-    <w:link w:val="HTML"/>
-    <w:uiPriority w:val="99"/>
-    <w:semiHidden/>
-    <w:rsid w:val="00244736"/>
-    <w:rPr>
-      <w:rFonts w:ascii="宋体" w:hAnsi="宋体" w:cs="宋体"/>
-      <w:sz w:val="24"/>
-      <w:szCs w:val="24"/>
-      <w:lang w:eastAsia="zh-CN"/>
-    </w:rPr>
-  </w:style>
-  <w:style w:type="character" w:customStyle="1" w:styleId="c">
-    <w:name w:val="c"/>
-    <w:basedOn w:val="a0"/>
+    <w:basedOn w:val="DefaultParagraphFont"/>
     <w:rsid w:val="00244736"/>
   </w:style>
 </w:styles>
@@ -5568,7 +5402,7 @@
   <a:extraClrSchemeLst/>
   <a:extLst>
     <a:ext uri="{05A4C25C-085E-4340-85A3-A5531E510DB2}">
-      <thm15:themeFamily xmlns:thm15="http://schemas.microsoft.com/office/thememl/2012/main" xmlns="" name="Office Theme" id="{62F939B6-93AF-4DB8-9C6B-D6C7DFDC589F}" vid="{4A3C46E8-61CC-4603-A589-7422A47A8E4A}"/>
+      <thm15:themeFamily xmlns:thm15="http://schemas.microsoft.com/office/thememl/2012/main" name="Office Theme" id="{62F939B6-93AF-4DB8-9C6B-D6C7DFDC589F}" vid="{4A3C46E8-61CC-4603-A589-7422A47A8E4A}"/>
     </a:ext>
   </a:extLst>
 </a:theme>
@@ -5579,7 +5413,7 @@
 </file>
 
 <file path=customXml/itemProps1.xml><?xml version="1.0" encoding="utf-8"?>
-<ds:datastoreItem xmlns:ds="http://schemas.openxmlformats.org/officeDocument/2006/customXml" ds:itemID="{146FDE72-B39D-4357-AD19-2E005227C511}">
+<ds:datastoreItem xmlns:ds="http://schemas.openxmlformats.org/officeDocument/2006/customXml" ds:itemID="{CA89DBD0-D88C-0146-829A-E7118EF6FD2E}">
   <ds:schemaRefs>
     <ds:schemaRef ds:uri="http://schemas.openxmlformats.org/officeDocument/2006/bibliography"/>
   </ds:schemaRefs>

</xml_diff>